<commit_message>
Updated resume and home page
</commit_message>
<xml_diff>
--- a/www/documents/Jack_Kotheimer_Resume.docx
+++ b/www/documents/Jack_Kotheimer_Resume.docx
@@ -17,18 +17,17 @@
       </w:tblPr>
       <w:tblGrid>
         <w:gridCol w:w="1080"/>
-        <w:gridCol w:w="356"/>
+        <w:gridCol w:w="184"/>
+        <w:gridCol w:w="1972"/>
         <w:gridCol w:w="2078"/>
-        <w:gridCol w:w="1704"/>
-        <w:gridCol w:w="900"/>
-        <w:gridCol w:w="1036"/>
+        <w:gridCol w:w="1072"/>
+        <w:gridCol w:w="768"/>
         <w:gridCol w:w="410"/>
-        <w:gridCol w:w="900"/>
-        <w:gridCol w:w="310"/>
+        <w:gridCol w:w="1210"/>
         <w:gridCol w:w="82"/>
         <w:gridCol w:w="98"/>
-        <w:gridCol w:w="1128"/>
-        <w:gridCol w:w="2154"/>
+        <w:gridCol w:w="946"/>
+        <w:gridCol w:w="2335"/>
       </w:tblGrid>
       <w:tr>
         <w:trPr>
@@ -46,6 +45,7 @@
               <w:pStyle w:val="HeadingRight"/>
               <w:keepNext w:val="true"/>
               <w:widowControl w:val="false"/>
+              <w:spacing w:before="14" w:after="14"/>
               <w:jc w:val="right"/>
               <w:rPr/>
             </w:pPr>
@@ -57,7 +57,7 @@
         </w:tc>
         <w:tc>
           <w:tcPr>
-            <w:tcW w:w="2434" w:type="dxa"/>
+            <w:tcW w:w="2156" w:type="dxa"/>
             <w:gridSpan w:val="2"/>
             <w:tcBorders/>
             <w:shd w:fill="DEE6EF" w:val="clear"/>
@@ -67,6 +67,7 @@
             <w:pPr>
               <w:pStyle w:val="TableLink"/>
               <w:widowControl w:val="false"/>
+              <w:spacing w:before="14" w:after="14"/>
               <w:rPr/>
             </w:pPr>
             <w:hyperlink r:id="rId2" w:tgtFrame="_blank">
@@ -81,7 +82,7 @@
         </w:tc>
         <w:tc>
           <w:tcPr>
-            <w:tcW w:w="1704" w:type="dxa"/>
+            <w:tcW w:w="2078" w:type="dxa"/>
             <w:tcBorders/>
             <w:shd w:fill="DEE6EF" w:val="clear"/>
             <w:vAlign w:val="center"/>
@@ -90,6 +91,7 @@
             <w:pPr>
               <w:pStyle w:val="HeadingRight"/>
               <w:widowControl w:val="false"/>
+              <w:spacing w:before="14" w:after="14"/>
               <w:rPr/>
             </w:pPr>
             <w:r>
@@ -104,7 +106,7 @@
         </w:tc>
         <w:tc>
           <w:tcPr>
-            <w:tcW w:w="2346" w:type="dxa"/>
+            <w:tcW w:w="2250" w:type="dxa"/>
             <w:gridSpan w:val="3"/>
             <w:tcBorders/>
             <w:shd w:fill="DEE6EF" w:val="clear"/>
@@ -114,6 +116,7 @@
             <w:pPr>
               <w:pStyle w:val="TableLink"/>
               <w:widowControl w:val="false"/>
+              <w:spacing w:before="14" w:after="14"/>
               <w:rPr/>
             </w:pPr>
             <w:hyperlink r:id="rId3" w:tgtFrame="_blank">
@@ -128,8 +131,8 @@
         </w:tc>
         <w:tc>
           <w:tcPr>
-            <w:tcW w:w="4672" w:type="dxa"/>
-            <w:gridSpan w:val="6"/>
+            <w:tcW w:w="4671" w:type="dxa"/>
+            <w:gridSpan w:val="5"/>
             <w:tcBorders/>
             <w:shd w:fill="DEE6EF" w:val="clear"/>
             <w:vAlign w:val="center"/>
@@ -167,8 +170,8 @@
         <w:trPr/>
         <w:tc>
           <w:tcPr>
-            <w:tcW w:w="12236" w:type="dxa"/>
-            <w:gridSpan w:val="13"/>
+            <w:tcW w:w="12235" w:type="dxa"/>
+            <w:gridSpan w:val="12"/>
             <w:tcBorders/>
             <w:vAlign w:val="center"/>
           </w:tcPr>
@@ -179,28 +182,18 @@
               <w:widowControl w:val="false"/>
               <w:suppressLineNumbers/>
               <w:bidi w:val="0"/>
+              <w:spacing w:before="14" w:after="14"/>
               <w:ind w:left="0" w:hanging="0"/>
               <w:jc w:val="left"/>
               <w:rPr/>
             </w:pPr>
             <w:r>
               <w:rPr/>
-              <w:t xml:space="preserve">I am a firm believer in result-oriented work - It only took me three years to complete my undergraduate degree. That is not only because I set a goal to do so, but because I dug in and worked hard, all while remaining on the dean’s list and </w:t>
-            </w:r>
-            <w:r>
-              <w:rPr>
-                <w:rFonts w:eastAsia="Droid Sans Fallback" w:cs="Droid Sans Devanagari"/>
-                <w:color w:val="auto"/>
-                <w:kern w:val="2"/>
-                <w:sz w:val="20"/>
-                <w:szCs w:val="24"/>
-                <w:lang w:val="en-US" w:eastAsia="zh-CN" w:bidi="hi-IN"/>
-              </w:rPr>
-              <w:t>creating</w:t>
-            </w:r>
-            <w:r>
-              <w:rPr/>
-              <w:t xml:space="preserve"> projects with other developers as much as possible.</w:t>
+              <w:t xml:space="preserve">Making life easier for other other developers since 2018, having mastered the art of </w:t>
+            </w:r>
+            <w:r>
+              <w:rPr/>
+              <w:t>simple &amp; secure api creation and bash scripting automation. Searching for an opportunity to create a neural network</w:t>
             </w:r>
           </w:p>
         </w:tc>
@@ -209,7 +202,7 @@
         <w:trPr/>
         <w:tc>
           <w:tcPr>
-            <w:tcW w:w="3514" w:type="dxa"/>
+            <w:tcW w:w="3236" w:type="dxa"/>
             <w:gridSpan w:val="3"/>
             <w:tcBorders>
               <w:top w:val="single" w:sz="4" w:space="0" w:color="FFFFFF"/>
@@ -237,8 +230,7 @@
         </w:tc>
         <w:tc>
           <w:tcPr>
-            <w:tcW w:w="2604" w:type="dxa"/>
-            <w:gridSpan w:val="2"/>
+            <w:tcW w:w="2078" w:type="dxa"/>
             <w:tcBorders>
               <w:top w:val="single" w:sz="4" w:space="0" w:color="FFFFFF"/>
               <w:left w:val="single" w:sz="4" w:space="0" w:color="FFFFFF"/>
@@ -264,7 +256,7 @@
         </w:tc>
         <w:tc>
           <w:tcPr>
-            <w:tcW w:w="2346" w:type="dxa"/>
+            <w:tcW w:w="2250" w:type="dxa"/>
             <w:gridSpan w:val="3"/>
             <w:tcBorders>
               <w:top w:val="single" w:sz="4" w:space="0" w:color="FFFFFF"/>
@@ -291,7 +283,7 @@
         </w:tc>
         <w:tc>
           <w:tcPr>
-            <w:tcW w:w="3772" w:type="dxa"/>
+            <w:tcW w:w="4671" w:type="dxa"/>
             <w:gridSpan w:val="5"/>
             <w:tcBorders>
               <w:top w:val="single" w:sz="4" w:space="0" w:color="FFFFFF"/>
@@ -322,7 +314,7 @@
         <w:trPr/>
         <w:tc>
           <w:tcPr>
-            <w:tcW w:w="1436" w:type="dxa"/>
+            <w:tcW w:w="1264" w:type="dxa"/>
             <w:gridSpan w:val="2"/>
             <w:tcBorders/>
             <w:tcMar>
@@ -343,6 +335,7 @@
                 <w:numId w:val="3"/>
               </w:numPr>
               <w:bidi w:val="0"/>
+              <w:spacing w:before="14" w:after="14"/>
               <w:jc w:val="left"/>
               <w:rPr/>
             </w:pPr>
@@ -394,35 +387,19 @@
                 <w:numId w:val="3"/>
               </w:numPr>
               <w:bidi w:val="0"/>
+              <w:spacing w:before="14" w:after="14"/>
               <w:jc w:val="left"/>
               <w:rPr/>
             </w:pPr>
             <w:r>
               <w:rPr/>
-              <w:t>Python</w:t>
-            </w:r>
-          </w:p>
-          <w:p>
-            <w:pPr>
-              <w:pStyle w:val="TableContents"/>
-              <w:widowControl w:val="false"/>
-              <w:numPr>
-                <w:ilvl w:val="0"/>
-                <w:numId w:val="3"/>
-              </w:numPr>
-              <w:bidi w:val="0"/>
-              <w:jc w:val="left"/>
-              <w:rPr/>
-            </w:pPr>
-            <w:r>
-              <w:rPr/>
-              <w:t>Bash</w:t>
-            </w:r>
-          </w:p>
-        </w:tc>
-        <w:tc>
-          <w:tcPr>
-            <w:tcW w:w="2078" w:type="dxa"/>
+              <w:t>PHP</w:t>
+            </w:r>
+          </w:p>
+        </w:tc>
+        <w:tc>
+          <w:tcPr>
+            <w:tcW w:w="1972" w:type="dxa"/>
             <w:tcBorders/>
             <w:tcMar>
               <w:top w:w="0" w:type="dxa"/>
@@ -441,12 +418,13 @@
                 <w:numId w:val="3"/>
               </w:numPr>
               <w:bidi w:val="0"/>
+              <w:spacing w:before="14" w:after="14"/>
               <w:jc w:val="left"/>
               <w:rPr/>
             </w:pPr>
             <w:r>
               <w:rPr/>
-              <w:t>PHP</w:t>
+              <w:t>Python</w:t>
             </w:r>
           </w:p>
           <w:p>
@@ -492,19 +470,19 @@
                 <w:numId w:val="3"/>
               </w:numPr>
               <w:bidi w:val="0"/>
+              <w:spacing w:before="14" w:after="14"/>
               <w:jc w:val="left"/>
               <w:rPr/>
             </w:pPr>
             <w:r>
               <w:rPr/>
-              <w:t>HTML5/CSS3</w:t>
-            </w:r>
-          </w:p>
-        </w:tc>
-        <w:tc>
-          <w:tcPr>
-            <w:tcW w:w="2604" w:type="dxa"/>
-            <w:gridSpan w:val="2"/>
+              <w:t>Bash</w:t>
+            </w:r>
+          </w:p>
+        </w:tc>
+        <w:tc>
+          <w:tcPr>
+            <w:tcW w:w="2078" w:type="dxa"/>
             <w:tcBorders>
               <w:top w:val="single" w:sz="4" w:space="0" w:color="355269"/>
               <w:left w:val="single" w:sz="4" w:space="0" w:color="355269"/>
@@ -521,6 +499,7 @@
                 <w:numId w:val="3"/>
               </w:numPr>
               <w:bidi w:val="0"/>
+              <w:spacing w:before="14" w:after="14"/>
               <w:jc w:val="left"/>
               <w:rPr/>
             </w:pPr>
@@ -572,6 +551,7 @@
                 <w:numId w:val="3"/>
               </w:numPr>
               <w:bidi w:val="0"/>
+              <w:spacing w:before="14" w:after="14"/>
               <w:jc w:val="left"/>
               <w:rPr/>
             </w:pPr>
@@ -580,27 +560,10 @@
               <w:t>Django</w:t>
             </w:r>
           </w:p>
-          <w:p>
-            <w:pPr>
-              <w:pStyle w:val="TableContents"/>
-              <w:widowControl w:val="false"/>
-              <w:numPr>
-                <w:ilvl w:val="0"/>
-                <w:numId w:val="3"/>
-              </w:numPr>
-              <w:bidi w:val="0"/>
-              <w:jc w:val="left"/>
-              <w:rPr/>
-            </w:pPr>
-            <w:r>
-              <w:rPr/>
-              <w:t>Hibernate</w:t>
-            </w:r>
-          </w:p>
-        </w:tc>
-        <w:tc>
-          <w:tcPr>
-            <w:tcW w:w="2346" w:type="dxa"/>
+        </w:tc>
+        <w:tc>
+          <w:tcPr>
+            <w:tcW w:w="2250" w:type="dxa"/>
             <w:gridSpan w:val="3"/>
             <w:tcBorders>
               <w:top w:val="single" w:sz="4" w:space="0" w:color="000000"/>
@@ -618,6 +581,7 @@
                 <w:numId w:val="3"/>
               </w:numPr>
               <w:bidi w:val="0"/>
+              <w:spacing w:before="14" w:after="14"/>
               <w:jc w:val="left"/>
               <w:rPr/>
             </w:pPr>
@@ -657,7 +621,7 @@
             </w:pPr>
             <w:r>
               <w:rPr/>
-              <w:t>MongoDB/Atlas</w:t>
+              <w:t>MongoDB</w:t>
             </w:r>
           </w:p>
           <w:p>
@@ -669,6 +633,7 @@
                 <w:numId w:val="3"/>
               </w:numPr>
               <w:bidi w:val="0"/>
+              <w:spacing w:before="14" w:after="14"/>
               <w:jc w:val="left"/>
               <w:rPr/>
             </w:pPr>
@@ -680,7 +645,7 @@
         </w:tc>
         <w:tc>
           <w:tcPr>
-            <w:tcW w:w="1618" w:type="dxa"/>
+            <w:tcW w:w="2336" w:type="dxa"/>
             <w:gridSpan w:val="4"/>
             <w:tcBorders>
               <w:top w:val="single" w:sz="4" w:space="0" w:color="000000"/>
@@ -697,6 +662,7 @@
                 <w:numId w:val="3"/>
               </w:numPr>
               <w:bidi w:val="0"/>
+              <w:spacing w:before="14" w:after="14"/>
               <w:jc w:val="left"/>
               <w:rPr/>
             </w:pPr>
@@ -736,7 +702,15 @@
             </w:pPr>
             <w:r>
               <w:rPr/>
-              <w:t>AWS</w:t>
+              <w:t>AW</w:t>
+            </w:r>
+            <w:r>
+              <w:rPr/>
+              <w:t xml:space="preserve">S/ </w:t>
+            </w:r>
+            <w:r>
+              <w:rPr/>
+              <w:t>ECS</w:t>
             </w:r>
           </w:p>
           <w:p>
@@ -753,7 +727,7 @@
             </w:pPr>
             <w:r>
               <w:rPr/>
-              <w:t>SSH</w:t>
+              <w:t>ElasticBeanstalk</w:t>
             </w:r>
           </w:p>
           <w:p>
@@ -765,18 +739,27 @@
                 <w:numId w:val="3"/>
               </w:numPr>
               <w:bidi w:val="0"/>
+              <w:spacing w:before="14" w:after="14"/>
               <w:jc w:val="left"/>
               <w:rPr/>
             </w:pPr>
             <w:r>
               <w:rPr/>
-              <w:t>Docker</w:t>
-            </w:r>
-          </w:p>
-        </w:tc>
-        <w:tc>
-          <w:tcPr>
-            <w:tcW w:w="2154" w:type="dxa"/>
+              <w:t>Docke</w:t>
+            </w:r>
+            <w:r>
+              <w:rPr/>
+              <w:t xml:space="preserve">r </w:t>
+            </w:r>
+            <w:r>
+              <w:rPr/>
+              <w:t>compose</w:t>
+            </w:r>
+          </w:p>
+        </w:tc>
+        <w:tc>
+          <w:tcPr>
+            <w:tcW w:w="2335" w:type="dxa"/>
             <w:tcBorders>
               <w:top w:val="single" w:sz="4" w:space="0" w:color="000000"/>
             </w:tcBorders>
@@ -791,12 +774,13 @@
                 <w:numId w:val="3"/>
               </w:numPr>
               <w:bidi w:val="0"/>
+              <w:spacing w:before="14" w:after="14"/>
               <w:jc w:val="left"/>
               <w:rPr/>
             </w:pPr>
             <w:r>
               <w:rPr/>
-              <w:t>Nginx + Apache</w:t>
+              <w:t>SSH</w:t>
             </w:r>
           </w:p>
           <w:p>
@@ -813,7 +797,15 @@
             </w:pPr>
             <w:r>
               <w:rPr/>
-              <w:t>ElasticBeanstalk</w:t>
+              <w:t xml:space="preserve">Nginx </w:t>
+            </w:r>
+            <w:r>
+              <w:rPr/>
+              <w:t>+</w:t>
+            </w:r>
+            <w:r>
+              <w:rPr/>
+              <w:t xml:space="preserve"> Apache</w:t>
             </w:r>
           </w:p>
           <w:p>
@@ -842,12 +834,13 @@
                 <w:numId w:val="3"/>
               </w:numPr>
               <w:bidi w:val="0"/>
+              <w:spacing w:before="14" w:after="14"/>
               <w:jc w:val="left"/>
               <w:rPr/>
             </w:pPr>
             <w:r>
               <w:rPr/>
-              <w:t>OpenAPI Specification</w:t>
+              <w:t>OpenAPI Spec</w:t>
             </w:r>
           </w:p>
         </w:tc>
@@ -856,8 +849,8 @@
         <w:trPr/>
         <w:tc>
           <w:tcPr>
-            <w:tcW w:w="12236" w:type="dxa"/>
-            <w:gridSpan w:val="13"/>
+            <w:tcW w:w="12235" w:type="dxa"/>
+            <w:gridSpan w:val="12"/>
             <w:tcBorders/>
             <w:shd w:fill="355269" w:val="clear"/>
             <w:vAlign w:val="center"/>
@@ -883,7 +876,7 @@
         <w:trPr/>
         <w:tc>
           <w:tcPr>
-            <w:tcW w:w="3514" w:type="dxa"/>
+            <w:tcW w:w="3236" w:type="dxa"/>
             <w:gridSpan w:val="3"/>
             <w:tcBorders/>
             <w:shd w:fill="DEE6EF" w:val="clear"/>
@@ -892,22 +885,32 @@
           <w:p>
             <w:pPr>
               <w:pStyle w:val="TableHeading"/>
-              <w:keepNext w:val="true"/>
               <w:widowControl w:val="false"/>
               <w:suppressLineNumbers/>
+              <w:suppressAutoHyphens w:val="true"/>
               <w:bidi w:val="0"/>
-              <w:jc w:val="left"/>
-              <w:rPr/>
-            </w:pPr>
-            <w:r>
-              <w:rPr/>
+              <w:spacing w:before="14" w:after="14"/>
+              <w:rPr>
+                <w:rFonts w:ascii="Times New Roman" w:hAnsi="Times New Roman" w:eastAsia="Droid Sans Fallback" w:cs="Droid Sans Devanagari"/>
+                <w:kern w:val="2"/>
+                <w:szCs w:val="24"/>
+                <w:lang w:val="en-US" w:eastAsia="zh-CN" w:bidi="hi-IN"/>
+              </w:rPr>
+            </w:pPr>
+            <w:r>
+              <w:rPr>
+                <w:rFonts w:eastAsia="Droid Sans Fallback" w:cs="Droid Sans Devanagari"/>
+                <w:kern w:val="2"/>
+                <w:szCs w:val="24"/>
+                <w:lang w:val="en-US" w:eastAsia="zh-CN" w:bidi="hi-IN"/>
+              </w:rPr>
               <w:t>Loyola University Chicago</w:t>
             </w:r>
           </w:p>
         </w:tc>
         <w:tc>
           <w:tcPr>
-            <w:tcW w:w="3640" w:type="dxa"/>
+            <w:tcW w:w="3918" w:type="dxa"/>
             <w:gridSpan w:val="3"/>
             <w:tcBorders/>
             <w:shd w:fill="DEE6EF" w:val="clear"/>
@@ -917,18 +920,32 @@
             <w:pPr>
               <w:pStyle w:val="Company"/>
               <w:widowControl w:val="false"/>
-              <w:rPr/>
-            </w:pPr>
-            <w:r>
-              <w:rPr/>
+              <w:suppressLineNumbers/>
+              <w:suppressAutoHyphens w:val="true"/>
+              <w:bidi w:val="0"/>
+              <w:spacing w:before="14" w:after="14"/>
+              <w:rPr>
+                <w:rFonts w:ascii="Times New Roman" w:hAnsi="Times New Roman" w:eastAsia="Droid Sans Fallback" w:cs="Droid Sans Devanagari"/>
+                <w:kern w:val="2"/>
+                <w:szCs w:val="24"/>
+                <w:lang w:val="en-US" w:eastAsia="zh-CN" w:bidi="hi-IN"/>
+              </w:rPr>
+            </w:pPr>
+            <w:r>
+              <w:rPr>
+                <w:rFonts w:eastAsia="Droid Sans Fallback" w:cs="Droid Sans Devanagari"/>
+                <w:kern w:val="2"/>
+                <w:szCs w:val="24"/>
+                <w:lang w:val="en-US" w:eastAsia="zh-CN" w:bidi="hi-IN"/>
+              </w:rPr>
               <w:t>B.S. Software Engineering (Deans List)</w:t>
             </w:r>
           </w:p>
         </w:tc>
         <w:tc>
           <w:tcPr>
-            <w:tcW w:w="5082" w:type="dxa"/>
-            <w:gridSpan w:val="7"/>
+            <w:tcW w:w="5081" w:type="dxa"/>
+            <w:gridSpan w:val="6"/>
             <w:tcBorders/>
             <w:shd w:fill="DEE6EF" w:val="clear"/>
             <w:vAlign w:val="center"/>
@@ -937,10 +954,24 @@
             <w:pPr>
               <w:pStyle w:val="Date"/>
               <w:widowControl w:val="false"/>
-              <w:rPr/>
-            </w:pPr>
-            <w:r>
-              <w:rPr/>
+              <w:suppressLineNumbers/>
+              <w:suppressAutoHyphens w:val="true"/>
+              <w:bidi w:val="0"/>
+              <w:spacing w:before="14" w:after="14"/>
+              <w:rPr>
+                <w:rFonts w:ascii="Times New Roman" w:hAnsi="Times New Roman" w:eastAsia="Droid Sans Fallback" w:cs="Droid Sans Devanagari"/>
+                <w:kern w:val="2"/>
+                <w:szCs w:val="24"/>
+                <w:lang w:val="en-US" w:eastAsia="zh-CN" w:bidi="hi-IN"/>
+              </w:rPr>
+            </w:pPr>
+            <w:r>
+              <w:rPr>
+                <w:rFonts w:eastAsia="Droid Sans Fallback" w:cs="Droid Sans Devanagari"/>
+                <w:kern w:val="2"/>
+                <w:szCs w:val="24"/>
+                <w:lang w:val="en-US" w:eastAsia="zh-CN" w:bidi="hi-IN"/>
+              </w:rPr>
               <w:t>May 2020</w:t>
             </w:r>
           </w:p>
@@ -950,8 +981,8 @@
         <w:trPr/>
         <w:tc>
           <w:tcPr>
-            <w:tcW w:w="12236" w:type="dxa"/>
-            <w:gridSpan w:val="13"/>
+            <w:tcW w:w="12235" w:type="dxa"/>
+            <w:gridSpan w:val="12"/>
             <w:tcBorders/>
             <w:shd w:fill="355269" w:val="clear"/>
             <w:vAlign w:val="center"/>
@@ -995,7 +1026,7 @@
         <w:trPr/>
         <w:tc>
           <w:tcPr>
-            <w:tcW w:w="3514" w:type="dxa"/>
+            <w:tcW w:w="3236" w:type="dxa"/>
             <w:gridSpan w:val="3"/>
             <w:tcBorders/>
             <w:shd w:fill="DEE6EF" w:val="clear"/>
@@ -1007,18 +1038,19 @@
               <w:keepNext w:val="true"/>
               <w:widowControl w:val="false"/>
               <w:suppressLineNumbers/>
+              <w:spacing w:before="14" w:after="14"/>
               <w:jc w:val="left"/>
               <w:rPr/>
             </w:pPr>
             <w:r>
               <w:rPr/>
-              <w:t>Back-end Developer Intern</w:t>
-            </w:r>
-          </w:p>
-        </w:tc>
-        <w:tc>
-          <w:tcPr>
-            <w:tcW w:w="2604" w:type="dxa"/>
+              <w:t>Full-Stack Developer</w:t>
+            </w:r>
+          </w:p>
+        </w:tc>
+        <w:tc>
+          <w:tcPr>
+            <w:tcW w:w="3150" w:type="dxa"/>
             <w:gridSpan w:val="2"/>
             <w:tcBorders/>
             <w:shd w:fill="DEE6EF" w:val="clear"/>
@@ -1028,6 +1060,7 @@
             <w:pPr>
               <w:pStyle w:val="Company"/>
               <w:widowControl w:val="false"/>
+              <w:spacing w:before="14" w:after="14"/>
               <w:rPr/>
             </w:pPr>
             <w:r>
@@ -1038,8 +1071,8 @@
         </w:tc>
         <w:tc>
           <w:tcPr>
-            <w:tcW w:w="2346" w:type="dxa"/>
-            <w:gridSpan w:val="3"/>
+            <w:tcW w:w="1178" w:type="dxa"/>
+            <w:gridSpan w:val="2"/>
             <w:tcBorders/>
             <w:shd w:fill="DEE6EF" w:val="clear"/>
             <w:vAlign w:val="center"/>
@@ -1048,6 +1081,7 @@
             <w:pPr>
               <w:pStyle w:val="TableContents"/>
               <w:widowControl w:val="false"/>
+              <w:spacing w:before="14" w:after="14"/>
               <w:rPr/>
             </w:pPr>
             <w:r>
@@ -1058,7 +1092,7 @@
         </w:tc>
         <w:tc>
           <w:tcPr>
-            <w:tcW w:w="3772" w:type="dxa"/>
+            <w:tcW w:w="4671" w:type="dxa"/>
             <w:gridSpan w:val="5"/>
             <w:tcBorders/>
             <w:shd w:fill="DEE6EF" w:val="clear"/>
@@ -1068,11 +1102,12 @@
             <w:pPr>
               <w:pStyle w:val="Date"/>
               <w:widowControl w:val="false"/>
-              <w:rPr/>
-            </w:pPr>
-            <w:r>
-              <w:rPr/>
-              <w:t>September 2020 – Current</w:t>
+              <w:spacing w:before="14" w:after="14"/>
+              <w:rPr/>
+            </w:pPr>
+            <w:r>
+              <w:rPr/>
+              <w:t>January 2021 - Current</w:t>
             </w:r>
           </w:p>
         </w:tc>
@@ -1081,8 +1116,8 @@
         <w:trPr/>
         <w:tc>
           <w:tcPr>
-            <w:tcW w:w="12236" w:type="dxa"/>
-            <w:gridSpan w:val="13"/>
+            <w:tcW w:w="12235" w:type="dxa"/>
+            <w:gridSpan w:val="12"/>
             <w:tcBorders/>
             <w:vAlign w:val="center"/>
           </w:tcPr>
@@ -1094,19 +1129,12 @@
                 <w:ilvl w:val="0"/>
                 <w:numId w:val="7"/>
               </w:numPr>
-              <w:rPr/>
-            </w:pPr>
-            <w:r>
-              <w:rPr/>
-              <w:t xml:space="preserve">Reorganized source code repository and filtered out unnecessary and unsafe files </w:t>
-            </w:r>
-            <w:r>
-              <w:rPr/>
-              <w:t>and w</w:t>
-            </w:r>
-            <w:r>
-              <w:rPr/>
-              <w:t xml:space="preserve">rote bash scripts to automate the 3 main deployment mechanisms: </w:t>
+              <w:spacing w:before="14" w:after="14"/>
+              <w:rPr/>
+            </w:pPr>
+            <w:r>
+              <w:rPr/>
+              <w:t xml:space="preserve">Completely decoupled server logic from client applications by refactoring to a REST api written in python, using the Django framework </w:t>
             </w:r>
           </w:p>
           <w:p>
@@ -1121,7 +1149,7 @@
             </w:pPr>
             <w:r>
               <w:rPr/>
-              <w:t>Local development &amp; debugging server deployment</w:t>
+              <w:t xml:space="preserve">Wrote documentation outlining the I/O and application flow of a REST api that would serve the same functionality as before </w:t>
             </w:r>
           </w:p>
           <w:p>
@@ -1136,7 +1164,7 @@
             </w:pPr>
             <w:r>
               <w:rPr/>
-              <w:t xml:space="preserve">Remote staging server deployment using ElasticBeanstalk &amp; test result fetching </w:t>
+              <w:t>Implemented the decoupling of each HTTP request one REST function at a time</w:t>
             </w:r>
           </w:p>
           <w:p>
@@ -1147,6 +1175,173 @@
                 <w:ilvl w:val="1"/>
                 <w:numId w:val="7"/>
               </w:numPr>
+              <w:spacing w:before="14" w:after="14"/>
+              <w:rPr>
+                <w:rFonts w:ascii="Times New Roman" w:hAnsi="Times New Roman"/>
+                <w:color w:val="000000"/>
+              </w:rPr>
+            </w:pPr>
+            <w:r>
+              <w:rPr/>
+              <w:t>Utilized the previously written staging script to test each update before being pushed to production</w:t>
+            </w:r>
+          </w:p>
+        </w:tc>
+      </w:tr>
+      <w:tr>
+        <w:trPr/>
+        <w:tc>
+          <w:tcPr>
+            <w:tcW w:w="3236" w:type="dxa"/>
+            <w:gridSpan w:val="3"/>
+            <w:tcBorders/>
+            <w:shd w:fill="DEE6EF" w:val="clear"/>
+            <w:vAlign w:val="center"/>
+          </w:tcPr>
+          <w:p>
+            <w:pPr>
+              <w:pStyle w:val="TableHeading"/>
+              <w:suppressLineNumbers/>
+              <w:spacing w:before="14" w:after="14"/>
+              <w:jc w:val="left"/>
+              <w:rPr/>
+            </w:pPr>
+            <w:r>
+              <w:rPr/>
+              <w:t>Back-end Developer Intern</w:t>
+            </w:r>
+          </w:p>
+        </w:tc>
+        <w:tc>
+          <w:tcPr>
+            <w:tcW w:w="3150" w:type="dxa"/>
+            <w:gridSpan w:val="2"/>
+            <w:tcBorders/>
+            <w:shd w:fill="DEE6EF" w:val="clear"/>
+            <w:vAlign w:val="center"/>
+          </w:tcPr>
+          <w:p>
+            <w:pPr>
+              <w:pStyle w:val="TableContents"/>
+              <w:widowControl w:val="false"/>
+              <w:suppressLineNumbers/>
+              <w:spacing w:before="14" w:after="14"/>
+              <w:rPr/>
+            </w:pPr>
+            <w:r>
+              <w:rPr/>
+              <w:t>EzClinic</w:t>
+            </w:r>
+          </w:p>
+        </w:tc>
+        <w:tc>
+          <w:tcPr>
+            <w:tcW w:w="1178" w:type="dxa"/>
+            <w:gridSpan w:val="2"/>
+            <w:tcBorders/>
+            <w:shd w:fill="DEE6EF" w:val="clear"/>
+            <w:vAlign w:val="center"/>
+          </w:tcPr>
+          <w:p>
+            <w:pPr>
+              <w:pStyle w:val="TableContents"/>
+              <w:widowControl w:val="false"/>
+              <w:suppressLineNumbers/>
+              <w:spacing w:before="14" w:after="14"/>
+              <w:rPr/>
+            </w:pPr>
+            <w:r>
+              <w:rPr/>
+              <w:t>Chicago, IL</w:t>
+            </w:r>
+          </w:p>
+        </w:tc>
+        <w:tc>
+          <w:tcPr>
+            <w:tcW w:w="4671" w:type="dxa"/>
+            <w:gridSpan w:val="5"/>
+            <w:tcBorders/>
+            <w:shd w:fill="DEE6EF" w:val="clear"/>
+            <w:vAlign w:val="center"/>
+          </w:tcPr>
+          <w:p>
+            <w:pPr>
+              <w:pStyle w:val="TableContents"/>
+              <w:widowControl w:val="false"/>
+              <w:suppressLineNumbers/>
+              <w:spacing w:before="14" w:after="14"/>
+              <w:rPr/>
+            </w:pPr>
+            <w:r>
+              <w:rPr/>
+              <w:t xml:space="preserve">September 2020 – </w:t>
+            </w:r>
+            <w:r>
+              <w:rPr/>
+              <w:t>December 2020</w:t>
+            </w:r>
+          </w:p>
+        </w:tc>
+      </w:tr>
+      <w:tr>
+        <w:trPr/>
+        <w:tc>
+          <w:tcPr>
+            <w:tcW w:w="12235" w:type="dxa"/>
+            <w:gridSpan w:val="12"/>
+            <w:tcBorders/>
+            <w:vAlign w:val="center"/>
+          </w:tcPr>
+          <w:p>
+            <w:pPr>
+              <w:pStyle w:val="TableContents"/>
+              <w:numPr>
+                <w:ilvl w:val="0"/>
+                <w:numId w:val="7"/>
+              </w:numPr>
+              <w:spacing w:before="14" w:after="14"/>
+              <w:rPr/>
+            </w:pPr>
+            <w:r>
+              <w:rPr/>
+              <w:t xml:space="preserve">Reorganized source code repository and filtered out unnecessary and unsafe files and wrote bash scripts to automate the 3 main deployment mechanisms: </w:t>
+            </w:r>
+          </w:p>
+          <w:p>
+            <w:pPr>
+              <w:pStyle w:val="TableContents"/>
+              <w:numPr>
+                <w:ilvl w:val="1"/>
+                <w:numId w:val="7"/>
+              </w:numPr>
+              <w:rPr/>
+            </w:pPr>
+            <w:r>
+              <w:rPr/>
+              <w:t>Local development &amp; debugging server deployment</w:t>
+            </w:r>
+          </w:p>
+          <w:p>
+            <w:pPr>
+              <w:pStyle w:val="TableContents"/>
+              <w:numPr>
+                <w:ilvl w:val="1"/>
+                <w:numId w:val="7"/>
+              </w:numPr>
+              <w:rPr/>
+            </w:pPr>
+            <w:r>
+              <w:rPr/>
+              <w:t xml:space="preserve">Remote staging server deployment using ElasticBeanstalk &amp; test result fetching </w:t>
+            </w:r>
+          </w:p>
+          <w:p>
+            <w:pPr>
+              <w:pStyle w:val="TableContents"/>
+              <w:numPr>
+                <w:ilvl w:val="1"/>
+                <w:numId w:val="7"/>
+              </w:numPr>
               <w:rPr/>
             </w:pPr>
             <w:r>
@@ -1157,7 +1352,6 @@
           <w:p>
             <w:pPr>
               <w:pStyle w:val="TableContents"/>
-              <w:widowControl w:val="false"/>
               <w:numPr>
                 <w:ilvl w:val="0"/>
                 <w:numId w:val="7"/>
@@ -1169,8 +1363,6 @@
                 <w:rFonts w:eastAsia="Droid Sans Fallback" w:cs="Droid Sans Devanagari"/>
                 <w:color w:val="auto"/>
                 <w:kern w:val="2"/>
-                <w:sz w:val="18"/>
-                <w:szCs w:val="24"/>
                 <w:lang w:val="en-US" w:eastAsia="zh-CN" w:bidi="hi-IN"/>
               </w:rPr>
               <w:t>The script builds a Docker image</w:t>
@@ -1183,7 +1375,6 @@
           <w:p>
             <w:pPr>
               <w:pStyle w:val="TableContents"/>
-              <w:widowControl w:val="false"/>
               <w:numPr>
                 <w:ilvl w:val="1"/>
                 <w:numId w:val="7"/>
@@ -1198,7 +1389,6 @@
           <w:p>
             <w:pPr>
               <w:pStyle w:val="TableContents"/>
-              <w:widowControl w:val="false"/>
               <w:numPr>
                 <w:ilvl w:val="1"/>
                 <w:numId w:val="7"/>
@@ -1213,7 +1403,6 @@
           <w:p>
             <w:pPr>
               <w:pStyle w:val="TableContents"/>
-              <w:widowControl w:val="false"/>
               <w:numPr>
                 <w:ilvl w:val="1"/>
                 <w:numId w:val="7"/>
@@ -1228,79 +1417,24 @@
           <w:p>
             <w:pPr>
               <w:pStyle w:val="TableContents"/>
-              <w:widowControl w:val="false"/>
               <w:numPr>
                 <w:ilvl w:val="0"/>
                 <w:numId w:val="7"/>
               </w:numPr>
-              <w:rPr/>
-            </w:pPr>
-            <w:r>
-              <w:rPr/>
-              <w:t xml:space="preserve">Executed the migration from a local database to a remote database with a secure transfer of credentials upon deployment </w:t>
-            </w:r>
-          </w:p>
-          <w:p>
-            <w:pPr>
-              <w:pStyle w:val="TableContents"/>
-              <w:widowControl w:val="false"/>
-              <w:numPr>
-                <w:ilvl w:val="0"/>
-                <w:numId w:val="7"/>
-              </w:numPr>
-              <w:rPr/>
-            </w:pPr>
-            <w:r>
-              <w:rPr/>
-              <w:t xml:space="preserve">Completely decoupled server logic from client applications by refactoring to a REST api written in python, using the Django framework </w:t>
-            </w:r>
-          </w:p>
-          <w:p>
-            <w:pPr>
-              <w:pStyle w:val="TableContents"/>
-              <w:widowControl w:val="false"/>
-              <w:numPr>
-                <w:ilvl w:val="1"/>
-                <w:numId w:val="7"/>
-              </w:numPr>
-              <w:rPr/>
-            </w:pPr>
-            <w:r>
-              <w:rPr/>
-              <w:t xml:space="preserve">Wrote documentation outlining the I/O and application flow of a REST api that would serve the same functionality as before </w:t>
-            </w:r>
-          </w:p>
-          <w:p>
-            <w:pPr>
-              <w:pStyle w:val="TableContents"/>
-              <w:widowControl w:val="false"/>
-              <w:numPr>
-                <w:ilvl w:val="1"/>
-                <w:numId w:val="7"/>
-              </w:numPr>
-              <w:rPr/>
-            </w:pPr>
-            <w:r>
-              <w:rPr/>
-              <w:t>Implemented the decoupling of each HTTP request one REST function at a time</w:t>
-            </w:r>
-          </w:p>
-          <w:p>
-            <w:pPr>
-              <w:pStyle w:val="TableContents"/>
-              <w:widowControl w:val="false"/>
-              <w:numPr>
-                <w:ilvl w:val="1"/>
-                <w:numId w:val="7"/>
-              </w:numPr>
-              <w:rPr>
-                <w:rFonts w:ascii="Times New Roman" w:hAnsi="Times New Roman"/>
-                <w:color w:val="000000"/>
-              </w:rPr>
-            </w:pPr>
-            <w:r>
-              <w:rPr/>
-              <w:t xml:space="preserve">Utilized the previously written staging script to test each update before being pushed to production </w:t>
+              <w:spacing w:before="14" w:after="14"/>
+              <w:rPr/>
+            </w:pPr>
+            <w:r>
+              <w:rPr/>
+              <w:t xml:space="preserve">Executed the migration from a local database to a remote database with a secure </w:t>
+            </w:r>
+            <w:r>
+              <w:rPr/>
+              <w:t xml:space="preserve">authentication </w:t>
+            </w:r>
+            <w:r>
+              <w:rPr/>
+              <w:t xml:space="preserve">of credentials upon deployment </w:t>
             </w:r>
           </w:p>
         </w:tc>
@@ -1309,7 +1443,7 @@
         <w:trPr/>
         <w:tc>
           <w:tcPr>
-            <w:tcW w:w="3514" w:type="dxa"/>
+            <w:tcW w:w="3236" w:type="dxa"/>
             <w:gridSpan w:val="3"/>
             <w:tcBorders/>
             <w:shd w:fill="DEE6EF" w:val="clear"/>
@@ -1321,6 +1455,7 @@
               <w:keepNext w:val="true"/>
               <w:widowControl w:val="false"/>
               <w:suppressLineNumbers/>
+              <w:spacing w:before="14" w:after="14"/>
               <w:jc w:val="left"/>
               <w:rPr/>
             </w:pPr>
@@ -1332,7 +1467,7 @@
         </w:tc>
         <w:tc>
           <w:tcPr>
-            <w:tcW w:w="2604" w:type="dxa"/>
+            <w:tcW w:w="3150" w:type="dxa"/>
             <w:gridSpan w:val="2"/>
             <w:tcBorders/>
             <w:shd w:fill="DEE6EF" w:val="clear"/>
@@ -1342,6 +1477,7 @@
             <w:pPr>
               <w:pStyle w:val="Company"/>
               <w:widowControl w:val="false"/>
+              <w:spacing w:before="14" w:after="14"/>
               <w:rPr/>
             </w:pPr>
             <w:r>
@@ -1352,8 +1488,8 @@
         </w:tc>
         <w:tc>
           <w:tcPr>
-            <w:tcW w:w="2346" w:type="dxa"/>
-            <w:gridSpan w:val="3"/>
+            <w:tcW w:w="1178" w:type="dxa"/>
+            <w:gridSpan w:val="2"/>
             <w:tcBorders/>
             <w:shd w:fill="DEE6EF" w:val="clear"/>
             <w:vAlign w:val="center"/>
@@ -1362,6 +1498,7 @@
             <w:pPr>
               <w:pStyle w:val="TableContents"/>
               <w:widowControl w:val="false"/>
+              <w:spacing w:before="14" w:after="14"/>
               <w:rPr/>
             </w:pPr>
             <w:r>
@@ -1372,7 +1509,7 @@
         </w:tc>
         <w:tc>
           <w:tcPr>
-            <w:tcW w:w="3772" w:type="dxa"/>
+            <w:tcW w:w="4671" w:type="dxa"/>
             <w:gridSpan w:val="5"/>
             <w:tcBorders/>
             <w:shd w:fill="DEE6EF" w:val="clear"/>
@@ -1382,6 +1519,7 @@
             <w:pPr>
               <w:pStyle w:val="Date"/>
               <w:widowControl w:val="false"/>
+              <w:spacing w:before="14" w:after="14"/>
               <w:rPr/>
             </w:pPr>
             <w:r>
@@ -1395,8 +1533,8 @@
         <w:trPr/>
         <w:tc>
           <w:tcPr>
-            <w:tcW w:w="12236" w:type="dxa"/>
-            <w:gridSpan w:val="13"/>
+            <w:tcW w:w="12235" w:type="dxa"/>
+            <w:gridSpan w:val="12"/>
             <w:tcBorders/>
             <w:vAlign w:val="center"/>
           </w:tcPr>
@@ -1408,6 +1546,7 @@
                 <w:ilvl w:val="0"/>
                 <w:numId w:val="8"/>
               </w:numPr>
+              <w:spacing w:before="0" w:after="0"/>
               <w:rPr>
                 <w:rFonts w:ascii="Times New Roman" w:hAnsi="Times New Roman"/>
                 <w:color w:val="000000"/>
@@ -1427,6 +1566,7 @@
                 <w:ilvl w:val="0"/>
                 <w:numId w:val="8"/>
               </w:numPr>
+              <w:spacing w:before="14" w:after="14"/>
               <w:rPr>
                 <w:rFonts w:ascii="Times New Roman" w:hAnsi="Times New Roman"/>
                 <w:color w:val="000000"/>
@@ -1444,7 +1584,7 @@
         <w:trPr/>
         <w:tc>
           <w:tcPr>
-            <w:tcW w:w="3514" w:type="dxa"/>
+            <w:tcW w:w="3236" w:type="dxa"/>
             <w:gridSpan w:val="3"/>
             <w:tcBorders/>
             <w:shd w:fill="DEE6EF" w:val="clear"/>
@@ -1454,6 +1594,7 @@
             <w:pPr>
               <w:pStyle w:val="TableHeading"/>
               <w:widowControl w:val="false"/>
+              <w:spacing w:before="14" w:after="14"/>
               <w:rPr/>
             </w:pPr>
             <w:r>
@@ -1464,7 +1605,7 @@
         </w:tc>
         <w:tc>
           <w:tcPr>
-            <w:tcW w:w="2604" w:type="dxa"/>
+            <w:tcW w:w="3150" w:type="dxa"/>
             <w:gridSpan w:val="2"/>
             <w:tcBorders/>
             <w:shd w:fill="DEE6EF" w:val="clear"/>
@@ -1474,6 +1615,7 @@
             <w:pPr>
               <w:pStyle w:val="Company"/>
               <w:widowControl w:val="false"/>
+              <w:spacing w:before="14" w:after="14"/>
               <w:rPr/>
             </w:pPr>
             <w:r>
@@ -1484,8 +1626,8 @@
         </w:tc>
         <w:tc>
           <w:tcPr>
-            <w:tcW w:w="2346" w:type="dxa"/>
-            <w:gridSpan w:val="3"/>
+            <w:tcW w:w="1178" w:type="dxa"/>
+            <w:gridSpan w:val="2"/>
             <w:tcBorders/>
             <w:shd w:fill="DEE6EF" w:val="clear"/>
             <w:vAlign w:val="center"/>
@@ -1494,6 +1636,7 @@
             <w:pPr>
               <w:pStyle w:val="TableContents"/>
               <w:widowControl w:val="false"/>
+              <w:spacing w:before="14" w:after="14"/>
               <w:rPr/>
             </w:pPr>
             <w:r>
@@ -1504,7 +1647,7 @@
         </w:tc>
         <w:tc>
           <w:tcPr>
-            <w:tcW w:w="3772" w:type="dxa"/>
+            <w:tcW w:w="4671" w:type="dxa"/>
             <w:gridSpan w:val="5"/>
             <w:tcBorders/>
             <w:shd w:fill="DEE6EF" w:val="clear"/>
@@ -1514,6 +1657,7 @@
             <w:pPr>
               <w:pStyle w:val="Date"/>
               <w:widowControl w:val="false"/>
+              <w:spacing w:before="14" w:after="14"/>
               <w:rPr/>
             </w:pPr>
             <w:r>
@@ -1527,8 +1671,8 @@
         <w:trPr/>
         <w:tc>
           <w:tcPr>
-            <w:tcW w:w="12236" w:type="dxa"/>
-            <w:gridSpan w:val="13"/>
+            <w:tcW w:w="12235" w:type="dxa"/>
+            <w:gridSpan w:val="12"/>
             <w:tcBorders/>
             <w:vAlign w:val="center"/>
           </w:tcPr>
@@ -1540,6 +1684,7 @@
                 <w:ilvl w:val="0"/>
                 <w:numId w:val="9"/>
               </w:numPr>
+              <w:spacing w:before="0" w:after="0"/>
               <w:rPr>
                 <w:rFonts w:ascii="Times New Roman" w:hAnsi="Times New Roman"/>
                 <w:color w:val="000000"/>
@@ -1558,6 +1703,7 @@
                 <w:ilvl w:val="0"/>
                 <w:numId w:val="9"/>
               </w:numPr>
+              <w:spacing w:before="14" w:after="14"/>
               <w:rPr>
                 <w:rFonts w:ascii="Times New Roman" w:hAnsi="Times New Roman"/>
                 <w:color w:val="000000"/>
@@ -1574,7 +1720,7 @@
         <w:trPr/>
         <w:tc>
           <w:tcPr>
-            <w:tcW w:w="3514" w:type="dxa"/>
+            <w:tcW w:w="3236" w:type="dxa"/>
             <w:gridSpan w:val="3"/>
             <w:tcBorders/>
             <w:shd w:fill="DEE6EF" w:val="clear"/>
@@ -1586,6 +1732,7 @@
               <w:keepNext w:val="true"/>
               <w:widowControl w:val="false"/>
               <w:suppressLineNumbers/>
+              <w:spacing w:before="14" w:after="14"/>
               <w:jc w:val="left"/>
               <w:rPr/>
             </w:pPr>
@@ -1597,7 +1744,7 @@
         </w:tc>
         <w:tc>
           <w:tcPr>
-            <w:tcW w:w="2604" w:type="dxa"/>
+            <w:tcW w:w="3150" w:type="dxa"/>
             <w:gridSpan w:val="2"/>
             <w:tcBorders/>
             <w:shd w:fill="DEE6EF" w:val="clear"/>
@@ -1607,6 +1754,7 @@
             <w:pPr>
               <w:pStyle w:val="Company"/>
               <w:widowControl w:val="false"/>
+              <w:spacing w:before="14" w:after="14"/>
               <w:rPr/>
             </w:pPr>
             <w:r>
@@ -1617,8 +1765,8 @@
         </w:tc>
         <w:tc>
           <w:tcPr>
-            <w:tcW w:w="2346" w:type="dxa"/>
-            <w:gridSpan w:val="3"/>
+            <w:tcW w:w="1178" w:type="dxa"/>
+            <w:gridSpan w:val="2"/>
             <w:tcBorders/>
             <w:shd w:fill="DEE6EF" w:val="clear"/>
             <w:vAlign w:val="center"/>
@@ -1627,6 +1775,7 @@
             <w:pPr>
               <w:pStyle w:val="TableContents"/>
               <w:widowControl w:val="false"/>
+              <w:spacing w:before="14" w:after="14"/>
               <w:rPr/>
             </w:pPr>
             <w:r>
@@ -1637,7 +1786,7 @@
         </w:tc>
         <w:tc>
           <w:tcPr>
-            <w:tcW w:w="3772" w:type="dxa"/>
+            <w:tcW w:w="4671" w:type="dxa"/>
             <w:gridSpan w:val="5"/>
             <w:tcBorders/>
             <w:shd w:fill="DEE6EF" w:val="clear"/>
@@ -1647,6 +1796,7 @@
             <w:pPr>
               <w:pStyle w:val="Date"/>
               <w:widowControl w:val="false"/>
+              <w:spacing w:before="14" w:after="14"/>
               <w:rPr/>
             </w:pPr>
             <w:r>
@@ -1660,8 +1810,8 @@
         <w:trPr/>
         <w:tc>
           <w:tcPr>
-            <w:tcW w:w="12236" w:type="dxa"/>
-            <w:gridSpan w:val="13"/>
+            <w:tcW w:w="12235" w:type="dxa"/>
+            <w:gridSpan w:val="12"/>
             <w:tcBorders/>
             <w:vAlign w:val="center"/>
           </w:tcPr>
@@ -1673,6 +1823,7 @@
                 <w:ilvl w:val="0"/>
                 <w:numId w:val="10"/>
               </w:numPr>
+              <w:spacing w:before="0" w:after="0"/>
               <w:rPr>
                 <w:rFonts w:ascii="Times New Roman" w:hAnsi="Times New Roman"/>
                 <w:color w:val="000000"/>
@@ -1691,6 +1842,7 @@
                 <w:ilvl w:val="0"/>
                 <w:numId w:val="10"/>
               </w:numPr>
+              <w:spacing w:before="14" w:after="14"/>
               <w:rPr>
                 <w:rFonts w:ascii="Times New Roman" w:hAnsi="Times New Roman"/>
                 <w:color w:val="000000"/>
@@ -1707,7 +1859,7 @@
         <w:trPr/>
         <w:tc>
           <w:tcPr>
-            <w:tcW w:w="3514" w:type="dxa"/>
+            <w:tcW w:w="3236" w:type="dxa"/>
             <w:gridSpan w:val="3"/>
             <w:tcBorders/>
             <w:shd w:fill="DEE6EF" w:val="clear"/>
@@ -1717,6 +1869,7 @@
             <w:pPr>
               <w:pStyle w:val="TableHeading"/>
               <w:widowControl w:val="false"/>
+              <w:spacing w:before="14" w:after="14"/>
               <w:rPr/>
             </w:pPr>
             <w:r>
@@ -1727,7 +1880,7 @@
         </w:tc>
         <w:tc>
           <w:tcPr>
-            <w:tcW w:w="2604" w:type="dxa"/>
+            <w:tcW w:w="3150" w:type="dxa"/>
             <w:gridSpan w:val="2"/>
             <w:tcBorders/>
             <w:shd w:fill="DEE6EF" w:val="clear"/>
@@ -1737,6 +1890,7 @@
             <w:pPr>
               <w:pStyle w:val="Company"/>
               <w:widowControl w:val="false"/>
+              <w:spacing w:before="14" w:after="14"/>
               <w:rPr/>
             </w:pPr>
             <w:r>
@@ -1747,8 +1901,8 @@
         </w:tc>
         <w:tc>
           <w:tcPr>
-            <w:tcW w:w="2346" w:type="dxa"/>
-            <w:gridSpan w:val="3"/>
+            <w:tcW w:w="1178" w:type="dxa"/>
+            <w:gridSpan w:val="2"/>
             <w:tcBorders/>
             <w:shd w:fill="DEE6EF" w:val="clear"/>
             <w:vAlign w:val="center"/>
@@ -1757,6 +1911,7 @@
             <w:pPr>
               <w:pStyle w:val="TableContents"/>
               <w:widowControl w:val="false"/>
+              <w:spacing w:before="14" w:after="14"/>
               <w:rPr/>
             </w:pPr>
             <w:r>
@@ -1767,7 +1922,7 @@
         </w:tc>
         <w:tc>
           <w:tcPr>
-            <w:tcW w:w="3772" w:type="dxa"/>
+            <w:tcW w:w="4671" w:type="dxa"/>
             <w:gridSpan w:val="5"/>
             <w:tcBorders/>
             <w:shd w:fill="DEE6EF" w:val="clear"/>
@@ -1777,11 +1932,64 @@
             <w:pPr>
               <w:pStyle w:val="Date"/>
               <w:widowControl w:val="false"/>
+              <w:spacing w:before="14" w:after="14"/>
               <w:rPr/>
             </w:pPr>
             <w:r>
               <w:rPr/>
               <w:t>May 2019 – June 2019</w:t>
+            </w:r>
+          </w:p>
+        </w:tc>
+      </w:tr>
+      <w:tr>
+        <w:trPr>
+          <w:trHeight w:val="641" w:hRule="atLeast"/>
+        </w:trPr>
+        <w:tc>
+          <w:tcPr>
+            <w:tcW w:w="12235" w:type="dxa"/>
+            <w:gridSpan w:val="12"/>
+            <w:tcBorders/>
+            <w:vAlign w:val="center"/>
+          </w:tcPr>
+          <w:p>
+            <w:pPr>
+              <w:pStyle w:val="TableContents"/>
+              <w:numPr>
+                <w:ilvl w:val="0"/>
+                <w:numId w:val="11"/>
+              </w:numPr>
+              <w:spacing w:before="14" w:after="14"/>
+              <w:rPr/>
+            </w:pPr>
+            <w:r>
+              <w:rPr/>
+              <w:t>Collaborated with three other software engineers in person, full-time for a month</w:t>
+            </w:r>
+          </w:p>
+          <w:p>
+            <w:pPr>
+              <w:pStyle w:val="TableContents"/>
+              <w:numPr>
+                <w:ilvl w:val="0"/>
+                <w:numId w:val="11"/>
+              </w:numPr>
+              <w:spacing w:before="0" w:after="0"/>
+              <w:rPr/>
+            </w:pPr>
+            <w:r>
+              <w:rPr>
+                <w:color w:val="000000"/>
+              </w:rPr>
+              <w:t>Created customizable sign-language-based app for physically and vocally disabled people</w:t>
+            </w:r>
+            <w:r>
+              <w:rPr>
+                <w:b w:val="false"/>
+                <w:color w:val="000000"/>
+              </w:rPr>
+              <w:t xml:space="preserve"> (see ‘TalkMotion’ under Project Experience tab)</w:t>
             </w:r>
           </w:p>
         </w:tc>
@@ -1790,57 +1998,29 @@
         <w:trPr/>
         <w:tc>
           <w:tcPr>
-            <w:tcW w:w="12236" w:type="dxa"/>
-            <w:gridSpan w:val="13"/>
-            <w:tcBorders/>
-            <w:vAlign w:val="center"/>
-          </w:tcPr>
-          <w:p>
-            <w:pPr>
-              <w:pStyle w:val="TableContents"/>
-              <w:widowControl w:val="false"/>
-              <w:numPr>
-                <w:ilvl w:val="0"/>
-                <w:numId w:val="11"/>
-              </w:numPr>
-              <w:rPr>
-                <w:rFonts w:ascii="Times New Roman" w:hAnsi="Times New Roman"/>
-                <w:color w:val="000000"/>
-                <w:sz w:val="18"/>
-                <w:szCs w:val="18"/>
-              </w:rPr>
-            </w:pPr>
-            <w:r>
-              <w:rPr/>
-              <w:t>Collaborated with three other software engineers in person, full-time for a month</w:t>
-            </w:r>
-          </w:p>
-          <w:p>
-            <w:pPr>
-              <w:pStyle w:val="TableContents"/>
-              <w:widowControl w:val="false"/>
-              <w:numPr>
-                <w:ilvl w:val="0"/>
-                <w:numId w:val="11"/>
-              </w:numPr>
-              <w:rPr/>
-            </w:pPr>
-            <w:r>
-              <w:rPr>
-                <w:color w:val="000000"/>
-                <w:sz w:val="18"/>
-                <w:szCs w:val="18"/>
-              </w:rPr>
-              <w:t>Created customizable sign-language-based app for physically and vocally disabled people</w:t>
-            </w:r>
-            <w:r>
-              <w:rPr>
-                <w:b w:val="false"/>
-                <w:color w:val="000000"/>
-                <w:sz w:val="18"/>
-                <w:szCs w:val="18"/>
-              </w:rPr>
-              <w:t xml:space="preserve"> (see ‘TalkMotion’ under Project Experience tab)</w:t>
+            <w:tcW w:w="12235" w:type="dxa"/>
+            <w:gridSpan w:val="12"/>
+            <w:tcBorders/>
+            <w:shd w:fill="355269" w:val="clear"/>
+            <w:vAlign w:val="center"/>
+          </w:tcPr>
+          <w:p>
+            <w:pPr>
+              <w:pStyle w:val="TableTitle"/>
+              <w:keepNext w:val="true"/>
+              <w:widowControl w:val="false"/>
+              <w:shd w:val="clear" w:fill="355269"/>
+              <w:bidi w:val="0"/>
+              <w:jc w:val="center"/>
+              <w:rPr/>
+            </w:pPr>
+            <w:r>
+              <w:rPr/>
+              <w:t>Project</w:t>
+            </w:r>
+            <w:r>
+              <w:rPr/>
+              <w:t>s</w:t>
             </w:r>
           </w:p>
         </w:tc>
@@ -1849,25 +2029,87 @@
         <w:trPr/>
         <w:tc>
           <w:tcPr>
-            <w:tcW w:w="12236" w:type="dxa"/>
-            <w:gridSpan w:val="13"/>
-            <w:tcBorders/>
-            <w:shd w:fill="355269" w:val="clear"/>
-            <w:vAlign w:val="center"/>
-          </w:tcPr>
-          <w:p>
-            <w:pPr>
-              <w:pStyle w:val="TableTitle"/>
-              <w:keepNext w:val="true"/>
-              <w:widowControl w:val="false"/>
-              <w:shd w:val="clear" w:fill="355269"/>
-              <w:bidi w:val="0"/>
-              <w:jc w:val="center"/>
-              <w:rPr/>
-            </w:pPr>
-            <w:r>
-              <w:rPr/>
-              <w:t>Project Experience</w:t>
+            <w:tcW w:w="3236" w:type="dxa"/>
+            <w:gridSpan w:val="3"/>
+            <w:tcBorders/>
+            <w:shd w:fill="DEE6EF" w:val="clear"/>
+            <w:vAlign w:val="center"/>
+          </w:tcPr>
+          <w:p>
+            <w:pPr>
+              <w:pStyle w:val="TableHeading"/>
+              <w:widowControl w:val="false"/>
+              <w:spacing w:before="14" w:after="14"/>
+              <w:rPr/>
+            </w:pPr>
+            <w:r>
+              <w:rPr/>
+              <w:t>Pianoboard</w:t>
+            </w:r>
+          </w:p>
+        </w:tc>
+        <w:tc>
+          <w:tcPr>
+            <w:tcW w:w="5718" w:type="dxa"/>
+            <w:gridSpan w:val="7"/>
+            <w:tcBorders/>
+            <w:shd w:fill="DEE6EF" w:val="clear"/>
+            <w:vAlign w:val="center"/>
+          </w:tcPr>
+          <w:p>
+            <w:pPr>
+              <w:pStyle w:val="TableLink"/>
+              <w:widowControl w:val="false"/>
+              <w:spacing w:before="14" w:after="14"/>
+              <w:rPr/>
+            </w:pPr>
+            <w:r>
+              <w:fldChar w:fldCharType="begin"/>
+            </w:r>
+            <w:r>
+              <w:rPr>
+                <w:rStyle w:val="InternetLink"/>
+              </w:rPr>
+              <w:instrText> HYPERLINK "https://jackkotheimer.com/projects/" \l "pianoboard"</w:instrText>
+            </w:r>
+            <w:r>
+              <w:rPr>
+                <w:rStyle w:val="InternetLink"/>
+              </w:rPr>
+              <w:fldChar w:fldCharType="separate"/>
+            </w:r>
+            <w:r>
+              <w:rPr>
+                <w:rStyle w:val="InternetLink"/>
+              </w:rPr>
+              <w:t>https://jackkotheimer.com/projects/#pianoboard</w:t>
+            </w:r>
+            <w:r>
+              <w:rPr>
+                <w:rStyle w:val="InternetLink"/>
+              </w:rPr>
+              <w:fldChar w:fldCharType="end"/>
+            </w:r>
+          </w:p>
+        </w:tc>
+        <w:tc>
+          <w:tcPr>
+            <w:tcW w:w="3281" w:type="dxa"/>
+            <w:gridSpan w:val="2"/>
+            <w:tcBorders/>
+            <w:shd w:fill="DEE6EF" w:val="clear"/>
+            <w:vAlign w:val="center"/>
+          </w:tcPr>
+          <w:p>
+            <w:pPr>
+              <w:pStyle w:val="Date"/>
+              <w:widowControl w:val="false"/>
+              <w:spacing w:before="14" w:after="14"/>
+              <w:rPr/>
+            </w:pPr>
+            <w:r>
+              <w:rPr/>
+              <w:t>2018 - Current</w:t>
             </w:r>
           </w:p>
         </w:tc>
@@ -1876,84 +2118,133 @@
         <w:trPr/>
         <w:tc>
           <w:tcPr>
-            <w:tcW w:w="3514" w:type="dxa"/>
-            <w:gridSpan w:val="3"/>
-            <w:tcBorders/>
-            <w:shd w:fill="DEE6EF" w:val="clear"/>
-            <w:vAlign w:val="center"/>
-          </w:tcPr>
-          <w:p>
-            <w:pPr>
-              <w:pStyle w:val="TableHeading"/>
-              <w:widowControl w:val="false"/>
-              <w:rPr/>
-            </w:pPr>
-            <w:r>
-              <w:rPr/>
-              <w:t>Pianoboard</w:t>
-            </w:r>
-          </w:p>
-        </w:tc>
-        <w:tc>
-          <w:tcPr>
-            <w:tcW w:w="5440" w:type="dxa"/>
-            <w:gridSpan w:val="8"/>
-            <w:tcBorders/>
-            <w:shd w:fill="DEE6EF" w:val="clear"/>
-            <w:vAlign w:val="center"/>
-          </w:tcPr>
-          <w:p>
-            <w:pPr>
-              <w:pStyle w:val="TableLink"/>
-              <w:widowControl w:val="false"/>
-              <w:rPr/>
-            </w:pPr>
-            <w:r>
-              <w:fldChar w:fldCharType="begin"/>
-            </w:r>
-            <w:r>
-              <w:rPr>
-                <w:rStyle w:val="InternetLink"/>
-              </w:rPr>
-              <w:instrText> HYPERLINK "https://jackkotheimer.com/projects/" \l "pianoboard"</w:instrText>
-            </w:r>
-            <w:r>
-              <w:rPr>
-                <w:rStyle w:val="InternetLink"/>
-              </w:rPr>
-              <w:fldChar w:fldCharType="separate"/>
-            </w:r>
-            <w:r>
-              <w:rPr>
-                <w:rStyle w:val="InternetLink"/>
-              </w:rPr>
-              <w:t>https://jackkotheimer.com/projects/#pianoboard</w:t>
-            </w:r>
-            <w:r>
-              <w:rPr>
-                <w:rStyle w:val="InternetLink"/>
-              </w:rPr>
-              <w:fldChar w:fldCharType="end"/>
-            </w:r>
-          </w:p>
-        </w:tc>
-        <w:tc>
-          <w:tcPr>
-            <w:tcW w:w="3282" w:type="dxa"/>
-            <w:gridSpan w:val="2"/>
-            <w:tcBorders/>
-            <w:shd w:fill="DEE6EF" w:val="clear"/>
-            <w:vAlign w:val="center"/>
-          </w:tcPr>
-          <w:p>
-            <w:pPr>
-              <w:pStyle w:val="Date"/>
-              <w:widowControl w:val="false"/>
-              <w:rPr/>
-            </w:pPr>
-            <w:r>
-              <w:rPr/>
-              <w:t>2018 - Current</w:t>
+            <w:tcW w:w="12235" w:type="dxa"/>
+            <w:gridSpan w:val="12"/>
+            <w:tcBorders/>
+            <w:vAlign w:val="center"/>
+          </w:tcPr>
+          <w:p>
+            <w:pPr>
+              <w:pStyle w:val="TableContents"/>
+              <w:widowControl w:val="false"/>
+              <w:numPr>
+                <w:ilvl w:val="0"/>
+                <w:numId w:val="2"/>
+              </w:numPr>
+              <w:spacing w:before="14" w:after="14"/>
+              <w:rPr/>
+            </w:pPr>
+            <w:r>
+              <w:rPr>
+                <w:rFonts w:eastAsia="Droid Sans Fallback" w:cs="Droid Sans Devanagari"/>
+                <w:color w:val="auto"/>
+                <w:kern w:val="2"/>
+                <w:sz w:val="22"/>
+                <w:szCs w:val="24"/>
+                <w:lang w:val="en-US" w:eastAsia="zh-CN" w:bidi="hi-IN"/>
+              </w:rPr>
+              <w:t xml:space="preserve">Wrote a </w:t>
+            </w:r>
+            <w:r>
+              <w:rPr/>
+              <w:t>RESTful web service to create music projects which store and process client-made MIDI recordings</w:t>
+            </w:r>
+          </w:p>
+          <w:p>
+            <w:pPr>
+              <w:pStyle w:val="TableContents"/>
+              <w:widowControl w:val="false"/>
+              <w:numPr>
+                <w:ilvl w:val="0"/>
+                <w:numId w:val="2"/>
+              </w:numPr>
+              <w:rPr/>
+            </w:pPr>
+            <w:r>
+              <w:rPr/>
+              <w:t xml:space="preserve">All CRUD operations occur in an isolated Node.js API, completely </w:t>
+            </w:r>
+            <w:r>
+              <w:rPr/>
+              <w:t>de</w:t>
+            </w:r>
+            <w:r>
+              <w:rPr/>
+              <w:t>coupled from the web page server</w:t>
+            </w:r>
+          </w:p>
+          <w:p>
+            <w:pPr>
+              <w:pStyle w:val="TableContents"/>
+              <w:widowControl w:val="false"/>
+              <w:numPr>
+                <w:ilvl w:val="0"/>
+                <w:numId w:val="2"/>
+              </w:numPr>
+              <w:rPr/>
+            </w:pPr>
+            <w:r>
+              <w:rPr/>
+              <w:t xml:space="preserve">Web pages rendered with PHP running on an Nginx server. </w:t>
+            </w:r>
+            <w:r>
+              <w:rPr/>
+              <w:t>UI CRUD implemented in JavaScript, using XHR requests to the API</w:t>
+            </w:r>
+          </w:p>
+          <w:p>
+            <w:pPr>
+              <w:pStyle w:val="TableContents"/>
+              <w:widowControl w:val="false"/>
+              <w:numPr>
+                <w:ilvl w:val="0"/>
+                <w:numId w:val="2"/>
+              </w:numPr>
+              <w:rPr/>
+            </w:pPr>
+            <w:r>
+              <w:rPr/>
+              <w:t>Created an opensource deployment mechanism for Docker based applications, using docker-compose and ecs-cli for local and remote deployment respectively</w:t>
+            </w:r>
+          </w:p>
+          <w:p>
+            <w:pPr>
+              <w:pStyle w:val="TableContents"/>
+              <w:widowControl w:val="false"/>
+              <w:numPr>
+                <w:ilvl w:val="0"/>
+                <w:numId w:val="2"/>
+              </w:numPr>
+              <w:spacing w:before="14" w:after="14"/>
+              <w:rPr/>
+            </w:pPr>
+            <w:r>
+              <w:rPr>
+                <w:b/>
+                <w:bCs/>
+                <w:u w:val="single"/>
+              </w:rPr>
+              <w:t>Utilized</w:t>
+            </w:r>
+            <w:r>
+              <w:rPr/>
+              <w:t xml:space="preserve">: PHP, Node.js, </w:t>
+            </w:r>
+            <w:r>
+              <w:rPr/>
+              <w:t>Nginx</w:t>
+            </w:r>
+            <w:r>
+              <w:rPr/>
+              <w:t xml:space="preserve">, HTML/CSS/JavaScript, MySQL, </w:t>
+            </w:r>
+            <w:r>
+              <w:rPr/>
+              <w:t>Docker, Docker Compose, AWS ECS,</w:t>
+            </w:r>
+            <w:r>
+              <w:rPr/>
+              <w:t xml:space="preserve"> Bash, Git</w:t>
             </w:r>
           </w:p>
         </w:tc>
@@ -1962,49 +2253,276 @@
         <w:trPr/>
         <w:tc>
           <w:tcPr>
-            <w:tcW w:w="12236" w:type="dxa"/>
-            <w:gridSpan w:val="13"/>
-            <w:tcBorders/>
-            <w:vAlign w:val="center"/>
-          </w:tcPr>
-          <w:p>
-            <w:pPr>
-              <w:pStyle w:val="TableContents"/>
-              <w:widowControl w:val="false"/>
-              <w:numPr>
-                <w:ilvl w:val="0"/>
-                <w:numId w:val="2"/>
-              </w:numPr>
-              <w:rPr/>
-            </w:pPr>
-            <w:r>
-              <w:rPr/>
-              <w:t>Created a RESTful web service to create music projects which store and process client-made MIDI recordings</w:t>
-            </w:r>
-          </w:p>
-          <w:p>
-            <w:pPr>
-              <w:pStyle w:val="TableContents"/>
-              <w:widowControl w:val="false"/>
-              <w:numPr>
-                <w:ilvl w:val="0"/>
-                <w:numId w:val="2"/>
-              </w:numPr>
-              <w:rPr/>
-            </w:pPr>
-            <w:r>
-              <w:rPr/>
-              <w:t>All CRUD operations occur in an isolated Node.js API, completely uncoupled from the webpage server</w:t>
-            </w:r>
-          </w:p>
-          <w:p>
-            <w:pPr>
-              <w:pStyle w:val="TableContents"/>
-              <w:widowControl w:val="false"/>
-              <w:numPr>
-                <w:ilvl w:val="0"/>
-                <w:numId w:val="2"/>
-              </w:numPr>
+            <w:tcW w:w="3236" w:type="dxa"/>
+            <w:gridSpan w:val="3"/>
+            <w:tcBorders/>
+            <w:shd w:fill="DEE6EF" w:val="clear"/>
+            <w:vAlign w:val="center"/>
+          </w:tcPr>
+          <w:p>
+            <w:pPr>
+              <w:pStyle w:val="TableHeading"/>
+              <w:keepNext w:val="true"/>
+              <w:widowControl w:val="false"/>
+              <w:suppressLineNumbers/>
+              <w:spacing w:before="14" w:after="14"/>
+              <w:jc w:val="left"/>
+              <w:rPr/>
+            </w:pPr>
+            <w:r>
+              <w:rPr/>
+              <w:t>ChatApp</w:t>
+            </w:r>
+          </w:p>
+        </w:tc>
+        <w:tc>
+          <w:tcPr>
+            <w:tcW w:w="5538" w:type="dxa"/>
+            <w:gridSpan w:val="5"/>
+            <w:tcBorders/>
+            <w:shd w:fill="DEE6EF" w:val="clear"/>
+            <w:vAlign w:val="center"/>
+          </w:tcPr>
+          <w:p>
+            <w:pPr>
+              <w:pStyle w:val="TableLink"/>
+              <w:widowControl w:val="false"/>
+              <w:spacing w:before="14" w:after="14"/>
+              <w:rPr/>
+            </w:pPr>
+            <w:r>
+              <w:fldChar w:fldCharType="begin"/>
+            </w:r>
+            <w:r>
+              <w:rPr>
+                <w:rStyle w:val="InternetLink"/>
+              </w:rPr>
+              <w:instrText> HYPERLINK "https://jackkotheimer.com/projects/" \l "chatapp"</w:instrText>
+            </w:r>
+            <w:r>
+              <w:rPr>
+                <w:rStyle w:val="InternetLink"/>
+              </w:rPr>
+              <w:fldChar w:fldCharType="separate"/>
+            </w:r>
+            <w:r>
+              <w:rPr>
+                <w:rStyle w:val="InternetLink"/>
+              </w:rPr>
+              <w:t>https://jackkotheimer.com/projects/#chatapp</w:t>
+            </w:r>
+            <w:r>
+              <w:rPr>
+                <w:rStyle w:val="InternetLink"/>
+              </w:rPr>
+              <w:fldChar w:fldCharType="end"/>
+            </w:r>
+          </w:p>
+        </w:tc>
+        <w:tc>
+          <w:tcPr>
+            <w:tcW w:w="3461" w:type="dxa"/>
+            <w:gridSpan w:val="4"/>
+            <w:tcBorders/>
+            <w:shd w:fill="DEE6EF" w:val="clear"/>
+            <w:vAlign w:val="center"/>
+          </w:tcPr>
+          <w:p>
+            <w:pPr>
+              <w:pStyle w:val="Date"/>
+              <w:widowControl w:val="false"/>
+              <w:spacing w:before="14" w:after="14"/>
+              <w:rPr/>
+            </w:pPr>
+            <w:r>
+              <w:rPr/>
+              <w:t>February 2020 – May 2020</w:t>
+            </w:r>
+          </w:p>
+        </w:tc>
+      </w:tr>
+      <w:tr>
+        <w:trPr/>
+        <w:tc>
+          <w:tcPr>
+            <w:tcW w:w="12235" w:type="dxa"/>
+            <w:gridSpan w:val="12"/>
+            <w:tcBorders/>
+            <w:vAlign w:val="center"/>
+          </w:tcPr>
+          <w:p>
+            <w:pPr>
+              <w:pStyle w:val="TableContents"/>
+              <w:widowControl w:val="false"/>
+              <w:numPr>
+                <w:ilvl w:val="0"/>
+                <w:numId w:val="4"/>
+              </w:numPr>
+              <w:spacing w:before="14" w:after="14"/>
+              <w:rPr/>
+            </w:pPr>
+            <w:r>
+              <w:rPr/>
+              <w:t>D</w:t>
+            </w:r>
+            <w:r>
+              <w:rPr/>
+              <w:t xml:space="preserve">eveloped a customer service based chatting application </w:t>
+            </w:r>
+            <w:r>
+              <w:rPr/>
+              <w:t>with 3 other developers</w:t>
+            </w:r>
+          </w:p>
+          <w:p>
+            <w:pPr>
+              <w:pStyle w:val="TableContents"/>
+              <w:widowControl w:val="false"/>
+              <w:numPr>
+                <w:ilvl w:val="0"/>
+                <w:numId w:val="4"/>
+              </w:numPr>
+              <w:rPr/>
+            </w:pPr>
+            <w:r>
+              <w:rPr/>
+              <w:t>Team accomplishments:</w:t>
+            </w:r>
+          </w:p>
+          <w:p>
+            <w:pPr>
+              <w:pStyle w:val="TableContents"/>
+              <w:widowControl w:val="false"/>
+              <w:numPr>
+                <w:ilvl w:val="1"/>
+                <w:numId w:val="4"/>
+              </w:numPr>
+              <w:rPr/>
+            </w:pPr>
+            <w:r>
+              <w:rPr/>
+              <w:t>Pieced together 4 developers’  code, mixed betweeen back-end and front-end,  into a functioning chat app</w:t>
+            </w:r>
+          </w:p>
+          <w:p>
+            <w:pPr>
+              <w:pStyle w:val="TableContents"/>
+              <w:widowControl w:val="false"/>
+              <w:numPr>
+                <w:ilvl w:val="1"/>
+                <w:numId w:val="4"/>
+              </w:numPr>
+              <w:rPr/>
+            </w:pPr>
+            <w:r>
+              <w:rPr/>
+              <w:t>Communicated entirely through Slack messages to orchestrate the app’s construction</w:t>
+            </w:r>
+          </w:p>
+          <w:p>
+            <w:pPr>
+              <w:pStyle w:val="TableContents"/>
+              <w:widowControl w:val="false"/>
+              <w:numPr>
+                <w:ilvl w:val="0"/>
+                <w:numId w:val="4"/>
+              </w:numPr>
+              <w:rPr/>
+            </w:pPr>
+            <w:r>
+              <w:rPr/>
+              <w:t>Personal contributions:</w:t>
+            </w:r>
+          </w:p>
+          <w:p>
+            <w:pPr>
+              <w:pStyle w:val="TableContents"/>
+              <w:widowControl w:val="false"/>
+              <w:numPr>
+                <w:ilvl w:val="1"/>
+                <w:numId w:val="4"/>
+              </w:numPr>
+              <w:rPr/>
+            </w:pPr>
+            <w:r>
+              <w:rPr/>
+              <w:t>Wrote Python code using the Flask framework to create the user dashboard, chat request/approval, and chat room C.R.U.D.</w:t>
+            </w:r>
+          </w:p>
+          <w:p>
+            <w:pPr>
+              <w:pStyle w:val="TableContents"/>
+              <w:widowControl w:val="false"/>
+              <w:numPr>
+                <w:ilvl w:val="1"/>
+                <w:numId w:val="4"/>
+              </w:numPr>
+              <w:rPr/>
+            </w:pPr>
+            <w:r>
+              <w:rPr/>
+              <w:t xml:space="preserve">Created Jinja2 templates </w:t>
+            </w:r>
+            <w:r>
+              <w:rPr/>
+              <w:t>to render user and chat info for the dashboard and chatroom web pages</w:t>
+            </w:r>
+          </w:p>
+          <w:p>
+            <w:pPr>
+              <w:pStyle w:val="TableContents"/>
+              <w:widowControl w:val="false"/>
+              <w:numPr>
+                <w:ilvl w:val="1"/>
+                <w:numId w:val="4"/>
+              </w:numPr>
+              <w:rPr/>
+            </w:pPr>
+            <w:r>
+              <w:rPr/>
+              <w:t>A</w:t>
+            </w:r>
+            <w:r>
+              <w:rPr/>
+              <w:t>utomate</w:t>
+            </w:r>
+            <w:r>
+              <w:rPr/>
+              <w:t>d the</w:t>
+            </w:r>
+            <w:r>
+              <w:rPr/>
+              <w:t xml:space="preserve"> building/deployment of the development server </w:t>
+            </w:r>
+            <w:r>
+              <w:rPr/>
+              <w:t>with Bash scripting</w:t>
+            </w:r>
+          </w:p>
+          <w:p>
+            <w:pPr>
+              <w:pStyle w:val="TableContents"/>
+              <w:widowControl w:val="false"/>
+              <w:numPr>
+                <w:ilvl w:val="1"/>
+                <w:numId w:val="4"/>
+              </w:numPr>
+              <w:rPr/>
+            </w:pPr>
+            <w:r>
+              <w:rPr/>
+              <w:t>Deployed the finished product to an AWS EC2 instance for final presentation</w:t>
+            </w:r>
+          </w:p>
+          <w:p>
+            <w:pPr>
+              <w:pStyle w:val="TableContents"/>
+              <w:widowControl w:val="false"/>
+              <w:numPr>
+                <w:ilvl w:val="0"/>
+                <w:numId w:val="4"/>
+              </w:numPr>
+              <w:spacing w:before="14" w:after="14"/>
               <w:rPr/>
             </w:pPr>
             <w:r>
@@ -2017,7 +2535,15 @@
             </w:r>
             <w:r>
               <w:rPr/>
-              <w:t>: PHP, Node.js, Apache HTTPD, HTML/CSS/JavaScript, MySQL, Bash, Git</w:t>
+              <w:t xml:space="preserve">: Python, Flask, Jinja2, HTML/CSS/JavaScript, MySQL, Bash, </w:t>
+            </w:r>
+            <w:r>
+              <w:rPr/>
+              <w:t xml:space="preserve">AWS EC2, </w:t>
+            </w:r>
+            <w:r>
+              <w:rPr/>
+              <w:t>Git</w:t>
             </w:r>
           </w:p>
         </w:tc>
@@ -2026,7 +2552,7 @@
         <w:trPr/>
         <w:tc>
           <w:tcPr>
-            <w:tcW w:w="3514" w:type="dxa"/>
+            <w:tcW w:w="3236" w:type="dxa"/>
             <w:gridSpan w:val="3"/>
             <w:tcBorders/>
             <w:shd w:fill="DEE6EF" w:val="clear"/>
@@ -2038,18 +2564,19 @@
               <w:keepNext w:val="true"/>
               <w:widowControl w:val="false"/>
               <w:suppressLineNumbers/>
+              <w:spacing w:before="14" w:after="14"/>
               <w:jc w:val="left"/>
               <w:rPr/>
             </w:pPr>
             <w:r>
               <w:rPr/>
-              <w:t>ChatApp</w:t>
-            </w:r>
-          </w:p>
-        </w:tc>
-        <w:tc>
-          <w:tcPr>
-            <w:tcW w:w="5260" w:type="dxa"/>
+              <w:t>E-Commerce API</w:t>
+            </w:r>
+          </w:p>
+        </w:tc>
+        <w:tc>
+          <w:tcPr>
+            <w:tcW w:w="5620" w:type="dxa"/>
             <w:gridSpan w:val="6"/>
             <w:tcBorders/>
             <w:shd w:fill="DEE6EF" w:val="clear"/>
@@ -2059,6 +2586,7 @@
             <w:pPr>
               <w:pStyle w:val="TableLink"/>
               <w:widowControl w:val="false"/>
+              <w:spacing w:before="14" w:after="14"/>
               <w:rPr/>
             </w:pPr>
             <w:r>
@@ -2068,7 +2596,7 @@
               <w:rPr>
                 <w:rStyle w:val="InternetLink"/>
               </w:rPr>
-              <w:instrText> HYPERLINK "https://jackkotheimer.com/projects/" \l "chatapp"</w:instrText>
+              <w:instrText> HYPERLINK "https://jackkotheimer.com/projects/" \l "ecommerce"</w:instrText>
             </w:r>
             <w:r>
               <w:rPr>
@@ -2080,7 +2608,7 @@
               <w:rPr>
                 <w:rStyle w:val="InternetLink"/>
               </w:rPr>
-              <w:t>https://jackkotheimer.com/projects/#chatapp</w:t>
+              <w:t>https://jackkotheimer.com/projects/#ecommerce</w:t>
             </w:r>
             <w:r>
               <w:rPr>
@@ -2092,8 +2620,8 @@
         </w:tc>
         <w:tc>
           <w:tcPr>
-            <w:tcW w:w="3462" w:type="dxa"/>
-            <w:gridSpan w:val="4"/>
+            <w:tcW w:w="3379" w:type="dxa"/>
+            <w:gridSpan w:val="3"/>
             <w:tcBorders/>
             <w:shd w:fill="DEE6EF" w:val="clear"/>
             <w:vAlign w:val="center"/>
@@ -2102,11 +2630,12 @@
             <w:pPr>
               <w:pStyle w:val="Date"/>
               <w:widowControl w:val="false"/>
-              <w:rPr/>
-            </w:pPr>
-            <w:r>
-              <w:rPr/>
-              <w:t>February 2020 – May 2020</w:t>
+              <w:spacing w:before="14" w:after="14"/>
+              <w:rPr/>
+            </w:pPr>
+            <w:r>
+              <w:rPr/>
+              <w:t>August 2019 – December 2019</w:t>
             </w:r>
           </w:p>
         </w:tc>
@@ -2115,34 +2644,157 @@
         <w:trPr/>
         <w:tc>
           <w:tcPr>
-            <w:tcW w:w="12236" w:type="dxa"/>
-            <w:gridSpan w:val="13"/>
-            <w:tcBorders/>
-            <w:vAlign w:val="center"/>
-          </w:tcPr>
-          <w:p>
-            <w:pPr>
-              <w:pStyle w:val="TableContents"/>
-              <w:widowControl w:val="false"/>
-              <w:numPr>
-                <w:ilvl w:val="0"/>
-                <w:numId w:val="4"/>
-              </w:numPr>
-              <w:rPr/>
-            </w:pPr>
-            <w:r>
-              <w:rPr/>
-              <w:t>Developed a customer service based chatting application focused on programmatic database manipulation</w:t>
-            </w:r>
-          </w:p>
-          <w:p>
-            <w:pPr>
-              <w:pStyle w:val="TableContents"/>
-              <w:widowControl w:val="false"/>
-              <w:numPr>
-                <w:ilvl w:val="0"/>
-                <w:numId w:val="4"/>
-              </w:numPr>
+            <w:tcW w:w="12235" w:type="dxa"/>
+            <w:gridSpan w:val="12"/>
+            <w:tcBorders/>
+            <w:vAlign w:val="center"/>
+          </w:tcPr>
+          <w:p>
+            <w:pPr>
+              <w:pStyle w:val="TableContents"/>
+              <w:widowControl w:val="false"/>
+              <w:numPr>
+                <w:ilvl w:val="0"/>
+                <w:numId w:val="5"/>
+              </w:numPr>
+              <w:spacing w:before="14" w:after="14"/>
+              <w:rPr/>
+            </w:pPr>
+            <w:r>
+              <w:rPr/>
+              <w:t xml:space="preserve">Built a </w:t>
+            </w:r>
+            <w:r>
+              <w:rPr>
+                <w:u w:val="none"/>
+              </w:rPr>
+              <w:t xml:space="preserve">REST API for a barebones e-commerce website </w:t>
+            </w:r>
+            <w:r>
+              <w:rPr>
+                <w:u w:val="none"/>
+              </w:rPr>
+              <w:t>with 2 other developers</w:t>
+            </w:r>
+          </w:p>
+          <w:p>
+            <w:pPr>
+              <w:pStyle w:val="TableContents"/>
+              <w:widowControl w:val="false"/>
+              <w:numPr>
+                <w:ilvl w:val="0"/>
+                <w:numId w:val="5"/>
+              </w:numPr>
+              <w:rPr/>
+            </w:pPr>
+            <w:r>
+              <w:rPr>
+                <w:u w:val="none"/>
+              </w:rPr>
+              <w:t>Team accomplishments:</w:t>
+            </w:r>
+          </w:p>
+          <w:p>
+            <w:pPr>
+              <w:pStyle w:val="TableContents"/>
+              <w:widowControl w:val="false"/>
+              <w:numPr>
+                <w:ilvl w:val="1"/>
+                <w:numId w:val="5"/>
+              </w:numPr>
+              <w:rPr/>
+            </w:pPr>
+            <w:r>
+              <w:rPr>
+                <w:u w:val="none"/>
+              </w:rPr>
+              <w:t>Used GitHub as a workflow efficiency tool to merge and test frequent code updates from peers</w:t>
+            </w:r>
+          </w:p>
+          <w:p>
+            <w:pPr>
+              <w:pStyle w:val="TableContents"/>
+              <w:widowControl w:val="false"/>
+              <w:numPr>
+                <w:ilvl w:val="0"/>
+                <w:numId w:val="5"/>
+              </w:numPr>
+              <w:rPr/>
+            </w:pPr>
+            <w:r>
+              <w:rPr>
+                <w:u w:val="none"/>
+              </w:rPr>
+              <w:t>Personal contributions:</w:t>
+            </w:r>
+          </w:p>
+          <w:p>
+            <w:pPr>
+              <w:pStyle w:val="TableContents"/>
+              <w:widowControl w:val="false"/>
+              <w:numPr>
+                <w:ilvl w:val="1"/>
+                <w:numId w:val="5"/>
+              </w:numPr>
+              <w:rPr/>
+            </w:pPr>
+            <w:r>
+              <w:rPr>
+                <w:u w:val="none"/>
+              </w:rPr>
+              <w:t>Wrote all CRUD operations for product</w:t>
+            </w:r>
+            <w:r>
+              <w:rPr>
+                <w:u w:val="none"/>
+              </w:rPr>
+              <w:t>s</w:t>
+            </w:r>
+            <w:r>
+              <w:rPr>
+                <w:u w:val="none"/>
+              </w:rPr>
+              <w:t xml:space="preserve">, </w:t>
+            </w:r>
+            <w:r>
+              <w:rPr>
+                <w:u w:val="none"/>
+              </w:rPr>
+              <w:t>and order execution</w:t>
+            </w:r>
+          </w:p>
+          <w:p>
+            <w:pPr>
+              <w:pStyle w:val="TableContents"/>
+              <w:widowControl w:val="false"/>
+              <w:numPr>
+                <w:ilvl w:val="1"/>
+                <w:numId w:val="5"/>
+              </w:numPr>
+              <w:rPr/>
+            </w:pPr>
+            <w:r>
+              <w:rPr>
+                <w:u w:val="none"/>
+              </w:rPr>
+              <w:t xml:space="preserve">Created a simple UI with HTML/CSS/JavaScript </w:t>
+            </w:r>
+            <w:r>
+              <w:rPr>
+                <w:u w:val="none"/>
+              </w:rPr>
+              <w:t>to provide interface for the API</w:t>
+            </w:r>
+          </w:p>
+          <w:p>
+            <w:pPr>
+              <w:pStyle w:val="TableContents"/>
+              <w:widowControl w:val="false"/>
+              <w:numPr>
+                <w:ilvl w:val="0"/>
+                <w:numId w:val="5"/>
+              </w:numPr>
+              <w:spacing w:before="14" w:after="14"/>
               <w:rPr/>
             </w:pPr>
             <w:r>
@@ -2154,8 +2806,26 @@
               <w:t>Utilized</w:t>
             </w:r>
             <w:r>
-              <w:rPr/>
-              <w:t>: Python, Flask, Jinja2, HTML/CSS/JavaScript, MySQL, Bash, Git</w:t>
+              <w:rPr>
+                <w:b w:val="false"/>
+                <w:bCs w:val="false"/>
+                <w:u w:val="none"/>
+              </w:rPr>
+              <w:t xml:space="preserve">: </w:t>
+            </w:r>
+            <w:r>
+              <w:rPr>
+                <w:b w:val="false"/>
+                <w:bCs w:val="false"/>
+                <w:u w:val="none"/>
+              </w:rPr>
+              <w:t>Java</w:t>
+            </w:r>
+            <w:r>
+              <w:rPr>
+                <w:u w:val="none"/>
+              </w:rPr>
+              <w:t>, Apache Server w/ CXF, Apache Maven, Junit, MySQL, Hibernate, AWS, Git</w:t>
             </w:r>
           </w:p>
         </w:tc>
@@ -2164,7 +2834,7 @@
         <w:trPr/>
         <w:tc>
           <w:tcPr>
-            <w:tcW w:w="3514" w:type="dxa"/>
+            <w:tcW w:w="3236" w:type="dxa"/>
             <w:gridSpan w:val="3"/>
             <w:tcBorders/>
             <w:shd w:fill="DEE6EF" w:val="clear"/>
@@ -2173,22 +2843,20 @@
           <w:p>
             <w:pPr>
               <w:pStyle w:val="TableHeading"/>
-              <w:keepNext w:val="true"/>
-              <w:widowControl w:val="false"/>
-              <w:suppressLineNumbers/>
-              <w:jc w:val="left"/>
-              <w:rPr/>
-            </w:pPr>
-            <w:r>
-              <w:rPr/>
-              <w:t>E-Commerce API</w:t>
-            </w:r>
-          </w:p>
-        </w:tc>
-        <w:tc>
-          <w:tcPr>
-            <w:tcW w:w="5342" w:type="dxa"/>
-            <w:gridSpan w:val="7"/>
+              <w:widowControl w:val="false"/>
+              <w:spacing w:before="14" w:after="14"/>
+              <w:rPr/>
+            </w:pPr>
+            <w:r>
+              <w:rPr/>
+              <w:t>TalkMotion</w:t>
+            </w:r>
+          </w:p>
+        </w:tc>
+        <w:tc>
+          <w:tcPr>
+            <w:tcW w:w="5538" w:type="dxa"/>
+            <w:gridSpan w:val="5"/>
             <w:tcBorders/>
             <w:shd w:fill="DEE6EF" w:val="clear"/>
             <w:vAlign w:val="center"/>
@@ -2197,6 +2865,7 @@
             <w:pPr>
               <w:pStyle w:val="TableLink"/>
               <w:widowControl w:val="false"/>
+              <w:spacing w:before="14" w:after="14"/>
               <w:rPr/>
             </w:pPr>
             <w:r>
@@ -2206,7 +2875,7 @@
               <w:rPr>
                 <w:rStyle w:val="InternetLink"/>
               </w:rPr>
-              <w:instrText> HYPERLINK "https://jackkotheimer.com/projects/" \l "ecommerce"</w:instrText>
+              <w:instrText> HYPERLINK "https://jackkotheimer.com/projects/" \l "talkmotion"</w:instrText>
             </w:r>
             <w:r>
               <w:rPr>
@@ -2218,7 +2887,7 @@
               <w:rPr>
                 <w:rStyle w:val="InternetLink"/>
               </w:rPr>
-              <w:t>https://jackkotheimer.com/projects/#ecommerce</w:t>
+              <w:t>https://jackkotheimer.com/projects/#talkmotion</w:t>
             </w:r>
             <w:r>
               <w:rPr>
@@ -2230,8 +2899,8 @@
         </w:tc>
         <w:tc>
           <w:tcPr>
-            <w:tcW w:w="3380" w:type="dxa"/>
-            <w:gridSpan w:val="3"/>
+            <w:tcW w:w="3461" w:type="dxa"/>
+            <w:gridSpan w:val="4"/>
             <w:tcBorders/>
             <w:shd w:fill="DEE6EF" w:val="clear"/>
             <w:vAlign w:val="center"/>
@@ -2240,11 +2909,12 @@
             <w:pPr>
               <w:pStyle w:val="Date"/>
               <w:widowControl w:val="false"/>
-              <w:rPr/>
-            </w:pPr>
-            <w:r>
-              <w:rPr/>
-              <w:t>August 2019 – December 2019</w:t>
+              <w:spacing w:before="14" w:after="14"/>
+              <w:rPr/>
+            </w:pPr>
+            <w:r>
+              <w:rPr/>
+              <w:t>May 2019 – June 2019</w:t>
             </w:r>
           </w:p>
         </w:tc>
@@ -2253,153 +2923,101 @@
         <w:trPr/>
         <w:tc>
           <w:tcPr>
-            <w:tcW w:w="12236" w:type="dxa"/>
-            <w:gridSpan w:val="13"/>
-            <w:tcBorders/>
-            <w:vAlign w:val="center"/>
-          </w:tcPr>
-          <w:p>
-            <w:pPr>
-              <w:pStyle w:val="TableContents"/>
-              <w:widowControl w:val="false"/>
-              <w:numPr>
-                <w:ilvl w:val="0"/>
-                <w:numId w:val="5"/>
-              </w:numPr>
-              <w:rPr/>
-            </w:pPr>
-            <w:r>
-              <w:rPr/>
-              <w:t xml:space="preserve">Built a </w:t>
+            <w:tcW w:w="12235" w:type="dxa"/>
+            <w:gridSpan w:val="12"/>
+            <w:tcBorders/>
+            <w:vAlign w:val="center"/>
+          </w:tcPr>
+          <w:p>
+            <w:pPr>
+              <w:pStyle w:val="TableContents"/>
+              <w:widowControl w:val="false"/>
+              <w:numPr>
+                <w:ilvl w:val="0"/>
+                <w:numId w:val="6"/>
+              </w:numPr>
+              <w:spacing w:before="14" w:after="14"/>
+              <w:rPr/>
+            </w:pPr>
+            <w:r>
+              <w:rPr>
+                <w:rFonts w:eastAsia="Droid Sans Fallback" w:cs="Droid Sans Devanagari"/>
+                <w:color w:val="auto"/>
+                <w:kern w:val="2"/>
+                <w:sz w:val="22"/>
+                <w:szCs w:val="24"/>
+                <w:lang w:val="en-US" w:eastAsia="zh-CN" w:bidi="hi-IN"/>
+              </w:rPr>
+              <w:t>Created an</w:t>
+            </w:r>
+            <w:r>
+              <w:rPr/>
+              <w:t xml:space="preserve"> </w:t>
             </w:r>
             <w:r>
               <w:rPr>
                 <w:u w:val="none"/>
               </w:rPr>
-              <w:t xml:space="preserve">RESTful API for a barebones e-commerce website </w:t>
+              <w:t xml:space="preserve">Android app to translate sensor readings from hand gestures to text-to-speech commands </w:t>
             </w:r>
             <w:r>
               <w:rPr>
                 <w:u w:val="none"/>
               </w:rPr>
-              <w:t xml:space="preserve">using </w:t>
-            </w:r>
+              <w:t>with 3 other developers</w:t>
+            </w:r>
+          </w:p>
+          <w:p>
+            <w:pPr>
+              <w:pStyle w:val="TableContents"/>
+              <w:widowControl w:val="false"/>
+              <w:numPr>
+                <w:ilvl w:val="0"/>
+                <w:numId w:val="6"/>
+              </w:numPr>
+              <w:rPr/>
+            </w:pPr>
             <w:r>
               <w:rPr>
                 <w:u w:val="none"/>
               </w:rPr>
-              <w:t xml:space="preserve">Java, Apache Server w/ CXF, Apache Maven, Junit, MySQL, Hibernate, AWS, </w:t>
-            </w:r>
+              <w:t>Team accomplishments:</w:t>
+            </w:r>
+          </w:p>
+          <w:p>
+            <w:pPr>
+              <w:pStyle w:val="TableContents"/>
+              <w:widowControl w:val="false"/>
+              <w:numPr>
+                <w:ilvl w:val="1"/>
+                <w:numId w:val="6"/>
+              </w:numPr>
+              <w:rPr/>
+            </w:pPr>
             <w:r>
               <w:rPr>
                 <w:u w:val="none"/>
               </w:rPr>
-              <w:t xml:space="preserve">and </w:t>
-            </w:r>
+              <w:t>Worked at a full time capacity in close quarters for a month to produce a faux machine learning system</w:t>
+            </w:r>
+          </w:p>
+          <w:p>
+            <w:pPr>
+              <w:pStyle w:val="TableContents"/>
+              <w:widowControl w:val="false"/>
+              <w:numPr>
+                <w:ilvl w:val="1"/>
+                <w:numId w:val="6"/>
+              </w:numPr>
+              <w:rPr/>
+            </w:pPr>
             <w:r>
               <w:rPr>
                 <w:u w:val="none"/>
               </w:rPr>
-              <w:t>Git</w:t>
-            </w:r>
-          </w:p>
-        </w:tc>
-      </w:tr>
-      <w:tr>
-        <w:trPr/>
-        <w:tc>
-          <w:tcPr>
-            <w:tcW w:w="3514" w:type="dxa"/>
-            <w:gridSpan w:val="3"/>
-            <w:tcBorders/>
-            <w:shd w:fill="DEE6EF" w:val="clear"/>
-            <w:vAlign w:val="center"/>
-          </w:tcPr>
-          <w:p>
-            <w:pPr>
-              <w:pStyle w:val="TableHeading"/>
-              <w:widowControl w:val="false"/>
-              <w:rPr/>
-            </w:pPr>
-            <w:r>
-              <w:rPr/>
-              <w:t>TalkMotion</w:t>
-            </w:r>
-          </w:p>
-        </w:tc>
-        <w:tc>
-          <w:tcPr>
-            <w:tcW w:w="5260" w:type="dxa"/>
-            <w:gridSpan w:val="6"/>
-            <w:tcBorders/>
-            <w:shd w:fill="DEE6EF" w:val="clear"/>
-            <w:vAlign w:val="center"/>
-          </w:tcPr>
-          <w:p>
-            <w:pPr>
-              <w:pStyle w:val="TableLink"/>
-              <w:widowControl w:val="false"/>
-              <w:rPr/>
-            </w:pPr>
-            <w:r>
-              <w:fldChar w:fldCharType="begin"/>
-            </w:r>
-            <w:r>
-              <w:rPr>
-                <w:rStyle w:val="InternetLink"/>
-              </w:rPr>
-              <w:instrText> HYPERLINK "https://jackkotheimer.com/projects/" \l "talkmotion"</w:instrText>
-            </w:r>
-            <w:r>
-              <w:rPr>
-                <w:rStyle w:val="InternetLink"/>
-              </w:rPr>
-              <w:fldChar w:fldCharType="separate"/>
-            </w:r>
-            <w:r>
-              <w:rPr>
-                <w:rStyle w:val="InternetLink"/>
-              </w:rPr>
-              <w:t>https://jackkotheimer.com/projects/#talkmotion</w:t>
-            </w:r>
-            <w:r>
-              <w:rPr>
-                <w:rStyle w:val="InternetLink"/>
-              </w:rPr>
-              <w:fldChar w:fldCharType="end"/>
-            </w:r>
-          </w:p>
-        </w:tc>
-        <w:tc>
-          <w:tcPr>
-            <w:tcW w:w="3462" w:type="dxa"/>
-            <w:gridSpan w:val="4"/>
-            <w:tcBorders/>
-            <w:shd w:fill="DEE6EF" w:val="clear"/>
-            <w:vAlign w:val="center"/>
-          </w:tcPr>
-          <w:p>
-            <w:pPr>
-              <w:pStyle w:val="Date"/>
-              <w:widowControl w:val="false"/>
-              <w:rPr/>
-            </w:pPr>
-            <w:r>
-              <w:rPr/>
-              <w:t>May 2019 – June 2019</w:t>
-            </w:r>
-          </w:p>
-        </w:tc>
-      </w:tr>
-      <w:tr>
-        <w:trPr/>
-        <w:tc>
-          <w:tcPr>
-            <w:tcW w:w="12236" w:type="dxa"/>
-            <w:gridSpan w:val="13"/>
-            <w:tcBorders/>
-            <w:vAlign w:val="center"/>
-          </w:tcPr>
+              <w:t>Distributed work evenly among each developer with different backgrounds and experiences</w:t>
+            </w:r>
+          </w:p>
           <w:p>
             <w:pPr>
               <w:pStyle w:val="TableContents"/>
@@ -2411,24 +3029,67 @@
               <w:rPr/>
             </w:pPr>
             <w:r>
-              <w:rPr/>
-              <w:t xml:space="preserve">Collaborated on an </w:t>
-            </w:r>
-            <w:r>
               <w:rPr>
                 <w:u w:val="none"/>
               </w:rPr>
-              <w:t>Android app to translate sensor readings from hand gestures to text-to-speech commands</w:t>
-            </w:r>
-          </w:p>
-          <w:p>
-            <w:pPr>
-              <w:pStyle w:val="TableContents"/>
-              <w:widowControl w:val="false"/>
-              <w:numPr>
-                <w:ilvl w:val="0"/>
+              <w:t>Personal contributions:</w:t>
+            </w:r>
+          </w:p>
+          <w:p>
+            <w:pPr>
+              <w:pStyle w:val="TableContents"/>
+              <w:widowControl w:val="false"/>
+              <w:numPr>
+                <w:ilvl w:val="1"/>
                 <w:numId w:val="6"/>
               </w:numPr>
+              <w:rPr/>
+            </w:pPr>
+            <w:r>
+              <w:rPr>
+                <w:u w:val="none"/>
+              </w:rPr>
+              <w:t xml:space="preserve">Created the </w:t>
+            </w:r>
+            <w:r>
+              <w:rPr>
+                <w:u w:val="none"/>
+              </w:rPr>
+              <w:t>SQLite model for “training” the computer to recognize gestures</w:t>
+            </w:r>
+          </w:p>
+          <w:p>
+            <w:pPr>
+              <w:pStyle w:val="TableContents"/>
+              <w:widowControl w:val="false"/>
+              <w:numPr>
+                <w:ilvl w:val="1"/>
+                <w:numId w:val="6"/>
+              </w:numPr>
+              <w:rPr/>
+            </w:pPr>
+            <w:r>
+              <w:rPr>
+                <w:u w:val="none"/>
+              </w:rPr>
+              <w:t xml:space="preserve">Co-wrote the algorithm to recognize a motion based on 2+ training gestures </w:t>
+            </w:r>
+            <w:r>
+              <w:rPr>
+                <w:u w:val="none"/>
+              </w:rPr>
+              <w:t>(ask about it!)</w:t>
+            </w:r>
+          </w:p>
+          <w:p>
+            <w:pPr>
+              <w:pStyle w:val="TableContents"/>
+              <w:widowControl w:val="false"/>
+              <w:numPr>
+                <w:ilvl w:val="0"/>
+                <w:numId w:val="6"/>
+              </w:numPr>
+              <w:spacing w:before="14" w:after="14"/>
               <w:rPr>
                 <w:rFonts w:ascii="Times New Roman" w:hAnsi="Times New Roman"/>
                 <w:color w:val="354A5F"/>
@@ -2460,10 +3121,7 @@
         </w:rPr>
       </w:pPr>
       <w:r>
-        <w:rPr>
-          <w:sz w:val="4"/>
-          <w:szCs w:val="4"/>
-        </w:rPr>
+        <w:rPr/>
       </w:r>
     </w:p>
     <w:sectPr>
@@ -2501,11 +3159,25 @@
       <w:spacing w:lineRule="auto" w:line="240" w:before="0" w:after="86"/>
       <w:contextualSpacing/>
       <w:jc w:val="center"/>
-      <w:rPr/>
+      <w:rPr>
+        <w:rFonts w:ascii="Liberation Serif" w:hAnsi="Liberation Serif" w:eastAsia="Droid Sans Fallback" w:cs="Droid Sans Devanagari"/>
+        <w:color w:val="auto"/>
+        <w:kern w:val="2"/>
+        <w:sz w:val="24"/>
+        <w:szCs w:val="24"/>
+        <w:lang w:val="en-US" w:eastAsia="zh-CN" w:bidi="hi-IN"/>
+      </w:rPr>
     </w:pPr>
     <w:r>
-      <w:rPr/>
-      <w:t>SOFTWARE ENGINEER</w:t>
+      <w:rPr>
+        <w:rFonts w:eastAsia="Droid Sans Fallback" w:cs="Droid Sans Devanagari"/>
+        <w:color w:val="auto"/>
+        <w:kern w:val="2"/>
+        <w:sz w:val="24"/>
+        <w:szCs w:val="24"/>
+        <w:lang w:val="en-US" w:eastAsia="zh-CN" w:bidi="hi-IN"/>
+      </w:rPr>
+      <w:t>FULL STACK DEVELOPER</w:t>
     </w:r>
   </w:p>
 </w:hdr>
@@ -4209,10 +4881,11 @@
     <w:pPr>
       <w:widowControl w:val="false"/>
       <w:suppressLineNumbers/>
+      <w:spacing w:before="14" w:after="14"/>
     </w:pPr>
     <w:rPr>
       <w:rFonts w:ascii="Times New Roman" w:hAnsi="Times New Roman"/>
-      <w:sz w:val="18"/>
+      <w:sz w:val="22"/>
     </w:rPr>
   </w:style>
   <w:style w:type="paragraph" w:styleId="TableHeading">

</xml_diff>